<commit_message>
3.4 + TEST REPORT
2 nuovi test
Aggiunti csv nella cartella per far funzionare i test del requisito 4
Finiti test report nella relazione
</commit_message>
<xml_diff>
--- a/RELAZIONE_APPSTAR.docx
+++ b/RELAZIONE_APPSTAR.docx
@@ -4804,15 +4804,7 @@
         <w:rPr>
           <w:sz w:val="24"/>
         </w:rPr>
-        <w:t>DATA_INIZI</w:t>
-      </w:r>
-      <w:bookmarkStart w:id="0" w:name="_GoBack"/>
-      <w:bookmarkEnd w:id="0"/>
-      <w:r>
-        <w:rPr>
-          <w:sz w:val="24"/>
-        </w:rPr>
-        <w:t>O</w:t>
+        <w:t>DATA_INIZIO</w:t>
       </w:r>
       <w:r>
         <w:rPr>
@@ -5090,8 +5082,8 @@
       <w:pPr>
         <w:spacing w:after="0"/>
       </w:pPr>
-      <w:bookmarkStart w:id="1" w:name="_Descrizione_Applicazione_AppStar"/>
-      <w:bookmarkEnd w:id="1"/>
+      <w:bookmarkStart w:id="0" w:name="_Descrizione_Applicazione_AppStar"/>
+      <w:bookmarkEnd w:id="0"/>
       <w:r>
         <w:t>NOTA</w:t>
       </w:r>
@@ -5136,12 +5128,12 @@
       <w:pPr>
         <w:spacing w:after="0"/>
       </w:pPr>
-      <w:bookmarkStart w:id="2" w:name="cred"/>
+      <w:bookmarkStart w:id="1" w:name="cred"/>
       <w:r>
         <w:t>Esempio di utente amministratore: (id, password) = (lorzar, lorzar)</w:t>
       </w:r>
     </w:p>
-    <w:bookmarkEnd w:id="2"/>
+    <w:bookmarkEnd w:id="1"/>
     <w:p>
       <w:pPr>
         <w:spacing w:after="0"/>
@@ -5404,19 +5396,951 @@
           <w:szCs w:val="26"/>
         </w:rPr>
       </w:pPr>
-      <w:bookmarkStart w:id="3" w:name="_Descrizione_Class_Diagram"/>
+      <w:bookmarkStart w:id="2" w:name="_Descrizione_Class_Diagram"/>
+      <w:bookmarkEnd w:id="2"/>
+      <w:r>
+        <w:br w:type="page"/>
+      </w:r>
+    </w:p>
+    <w:p>
+      <w:pPr>
+        <w:pStyle w:val="Heading2"/>
+      </w:pPr>
+      <w:r>
+        <w:lastRenderedPageBreak/>
+        <w:t xml:space="preserve">Descrizione Class Diagram </w:t>
+      </w:r>
+      <w:r>
+        <w:t xml:space="preserve">e Test Report </w:t>
+      </w:r>
+      <w:r>
+        <w:t>[FARE]</w:t>
+      </w:r>
+    </w:p>
+    <w:p>
+      <w:pPr>
+        <w:spacing w:after="0"/>
+      </w:pPr>
+      <w:r>
+        <w:t>Tutti i test effettuati sono raggruppati per suite, in modo da essere eseguiti nell’ordine corretto. Abbiamo anche implementato la suite AllRF_TestSuite per eseguire tutti i test sequenzialmente.</w:t>
+      </w:r>
+    </w:p>
+    <w:p>
+      <w:pPr>
+        <w:pStyle w:val="Heading4"/>
+        <w:rPr>
+          <w:color w:val="002060"/>
+        </w:rPr>
+      </w:pPr>
+      <w:r>
+        <w:rPr>
+          <w:color w:val="002060"/>
+        </w:rPr>
+        <w:t>Requisito 1 e 2</w:t>
+      </w:r>
+    </w:p>
+    <w:p>
+      <w:pPr>
+        <w:spacing w:after="0"/>
+      </w:pPr>
+      <w:r>
+        <w:t>Test effettuati:</w:t>
+      </w:r>
+    </w:p>
+    <w:p>
+      <w:pPr>
+        <w:pStyle w:val="ListParagraph"/>
+        <w:numPr>
+          <w:ilvl w:val="0"/>
+          <w:numId w:val="5"/>
+        </w:numPr>
+        <w:spacing w:after="0"/>
+        <w:ind w:left="360"/>
+      </w:pPr>
+      <w:r>
+        <w:t>Login dell’utente registrato lorzar, che è anche un amministratore. Ci aspettiamo che riesca ad accedere e che i suoi dati siano correttamente visualizzati.</w:t>
+      </w:r>
+    </w:p>
+    <w:p>
+      <w:pPr>
+        <w:spacing w:after="0"/>
+        <w:ind w:left="348"/>
+      </w:pPr>
+      <w:r>
+        <w:rPr>
+          <w:u w:val="single"/>
+        </w:rPr>
+        <w:t>Valore atteso</w:t>
+      </w:r>
+      <w:r>
+        <w:t>:</w:t>
+      </w:r>
+      <w:r>
+        <w:t xml:space="preserve"> [Lorenzo, Zara, lorzar, lorzar, lorenzo.zara96@gmail.com, amministratore]</w:t>
+      </w:r>
+    </w:p>
+    <w:p>
+      <w:pPr>
+        <w:spacing w:after="0"/>
+        <w:ind w:left="348"/>
+      </w:pPr>
+      <w:r>
+        <w:rPr>
+          <w:u w:val="single"/>
+        </w:rPr>
+        <w:t>Valore ottenuto</w:t>
+      </w:r>
+      <w:r>
+        <w:t xml:space="preserve">: </w:t>
+      </w:r>
+      <w:r>
+        <w:t>[Lorenzo, Zara, lorzar, lorzar, lorenzo.zara96@gmail.com, amministratore]</w:t>
+      </w:r>
+    </w:p>
+    <w:p>
+      <w:pPr>
+        <w:pStyle w:val="ListParagraph"/>
+        <w:numPr>
+          <w:ilvl w:val="0"/>
+          <w:numId w:val="5"/>
+        </w:numPr>
+        <w:spacing w:after="0"/>
+        <w:ind w:left="360"/>
+      </w:pPr>
+      <w:r>
+        <w:t>Login dell’utente registrato red_jack. Ci aspettiamo che riesca ad accedere e che i suoi dati siano correttamente visualizzati.</w:t>
+      </w:r>
+    </w:p>
+    <w:p>
+      <w:pPr>
+        <w:spacing w:after="0"/>
+        <w:ind w:left="348"/>
+      </w:pPr>
+      <w:r>
+        <w:rPr>
+          <w:u w:val="single"/>
+        </w:rPr>
+        <w:t>Valore atteso</w:t>
+      </w:r>
+      <w:r>
+        <w:t>:</w:t>
+      </w:r>
+      <w:r>
+        <w:t xml:space="preserve"> </w:t>
+      </w:r>
+      <w:r>
+        <w:t xml:space="preserve"> </w:t>
+      </w:r>
+      <w:r>
+        <w:t>[Giacomo, Rossi, red_jack, redjack, giacomo.redjack@gmail.com, notAmministratore]</w:t>
+      </w:r>
+    </w:p>
+    <w:p>
+      <w:pPr>
+        <w:spacing w:after="0"/>
+        <w:ind w:left="348"/>
+      </w:pPr>
+      <w:r>
+        <w:rPr>
+          <w:u w:val="single"/>
+        </w:rPr>
+        <w:t>Valore ottenuto</w:t>
+      </w:r>
+      <w:r>
+        <w:t xml:space="preserve">: </w:t>
+      </w:r>
+      <w:r>
+        <w:t>[Giacomo, Rossi, red_jack, redjack, giacomo.redjack@gmail.com, notAmministratore]</w:t>
+      </w:r>
+    </w:p>
+    <w:p>
+      <w:pPr>
+        <w:pStyle w:val="ListParagraph"/>
+        <w:numPr>
+          <w:ilvl w:val="0"/>
+          <w:numId w:val="5"/>
+        </w:numPr>
+        <w:spacing w:after="0"/>
+        <w:ind w:left="360"/>
+      </w:pPr>
+      <w:r>
+        <w:t>Login di un utente non registrato. Ci aspettiamo che NON riesca ad accedere e che i suoi dati NON siano disponibili.</w:t>
+      </w:r>
+    </w:p>
+    <w:p>
+      <w:pPr>
+        <w:spacing w:after="0"/>
+        <w:ind w:left="360"/>
+      </w:pPr>
+      <w:r>
+        <w:rPr>
+          <w:u w:val="single"/>
+        </w:rPr>
+        <w:t>Valore atteso</w:t>
+      </w:r>
+      <w:r>
+        <w:t>: []</w:t>
+      </w:r>
+      <w:r>
+        <w:t xml:space="preserve"> (array vuoto)</w:t>
+      </w:r>
+    </w:p>
+    <w:p>
+      <w:pPr>
+        <w:spacing w:after="0"/>
+        <w:ind w:left="360"/>
+      </w:pPr>
+      <w:r>
+        <w:rPr>
+          <w:u w:val="single"/>
+        </w:rPr>
+        <w:t>Valore ottenuto</w:t>
+      </w:r>
+      <w:r>
+        <w:t>: []</w:t>
+      </w:r>
+    </w:p>
+    <w:p>
+      <w:pPr>
+        <w:pStyle w:val="Heading4"/>
+        <w:rPr>
+          <w:color w:val="002060"/>
+        </w:rPr>
+      </w:pPr>
+      <w:r>
+        <w:rPr>
+          <w:color w:val="002060"/>
+        </w:rPr>
+        <w:t>Requisito 3 (Tranne importazione)</w:t>
+      </w:r>
+    </w:p>
+    <w:p>
+      <w:pPr>
+        <w:spacing w:after="0"/>
+      </w:pPr>
+      <w:r>
+        <w:t>Test effettuati:</w:t>
+      </w:r>
+      <w:r>
+        <w:t xml:space="preserve"> </w:t>
+      </w:r>
+    </w:p>
+    <w:p>
+      <w:pPr>
+        <w:spacing w:after="0"/>
+      </w:pPr>
+      <w:r>
+        <w:t>Prima della test Suite</w:t>
+      </w:r>
+      <w:r>
+        <w:t xml:space="preserve"> (BeforeClass)</w:t>
+      </w:r>
+      <w:r>
+        <w:t xml:space="preserve"> viene cancellato </w:t>
+      </w:r>
+      <w:r>
+        <w:t xml:space="preserve"> dal database </w:t>
+      </w:r>
+      <w:r>
+        <w:t xml:space="preserve">l’amministratore alberto, </w:t>
+      </w:r>
+      <w:r>
+        <w:t>che sarà creato nel punto 1</w:t>
+      </w:r>
+      <w:r>
+        <w:t>.</w:t>
+      </w:r>
+    </w:p>
+    <w:p>
+      <w:pPr>
+        <w:pStyle w:val="ListParagraph"/>
+        <w:numPr>
+          <w:ilvl w:val="0"/>
+          <w:numId w:val="6"/>
+        </w:numPr>
+        <w:spacing w:after="0"/>
+      </w:pPr>
+      <w:r>
+        <w:t>Creazione di un nuovo amministratore (albertone) .</w:t>
+      </w:r>
+    </w:p>
+    <w:p>
+      <w:pPr>
+        <w:pStyle w:val="ListParagraph"/>
+        <w:spacing w:after="0"/>
+      </w:pPr>
+      <w:r>
+        <w:rPr>
+          <w:u w:val="single"/>
+        </w:rPr>
+        <w:t>Valore atteso</w:t>
+      </w:r>
+      <w:r>
+        <w:t>: InserisciAccount() ritorna un boolean: se vero, il nuovo utente viene creato con successo.</w:t>
+      </w:r>
+      <w:r>
+        <w:t xml:space="preserve"> Attendiamo true.</w:t>
+      </w:r>
+    </w:p>
+    <w:p>
+      <w:pPr>
+        <w:pStyle w:val="ListParagraph"/>
+        <w:spacing w:after="0"/>
+      </w:pPr>
+      <w:r>
+        <w:rPr>
+          <w:u w:val="single"/>
+        </w:rPr>
+        <w:t>Valore ottenuto</w:t>
+      </w:r>
+      <w:r>
+        <w:t>: true</w:t>
+      </w:r>
+    </w:p>
+    <w:p>
+      <w:pPr>
+        <w:pStyle w:val="ListParagraph"/>
+        <w:numPr>
+          <w:ilvl w:val="0"/>
+          <w:numId w:val="6"/>
+        </w:numPr>
+        <w:spacing w:after="0"/>
+      </w:pPr>
+      <w:r>
+        <w:t>Creazione di un nuovo utente con UserID e Password di 2 caratteri</w:t>
+      </w:r>
+    </w:p>
+    <w:p>
+      <w:pPr>
+        <w:spacing w:after="0"/>
+        <w:ind w:left="708"/>
+      </w:pPr>
+      <w:r>
+        <w:rPr>
+          <w:u w:val="single"/>
+        </w:rPr>
+        <w:t>Valore atteso</w:t>
+      </w:r>
+      <w:r>
+        <w:t>: ci attendiamo false, perché user id e password devono avere almento 6 caratteri</w:t>
+      </w:r>
+    </w:p>
+    <w:p>
+      <w:pPr>
+        <w:spacing w:after="0"/>
+        <w:ind w:left="708"/>
+      </w:pPr>
+      <w:r>
+        <w:rPr>
+          <w:u w:val="single"/>
+        </w:rPr>
+        <w:t>Valore ottenuto</w:t>
+      </w:r>
+      <w:r>
+        <w:t>: false</w:t>
+      </w:r>
+    </w:p>
+    <w:p>
+      <w:pPr>
+        <w:pStyle w:val="HTMLPreformatted"/>
+        <w:numPr>
+          <w:ilvl w:val="0"/>
+          <w:numId w:val="6"/>
+        </w:numPr>
+        <w:shd w:val="clear" w:color="auto" w:fill="FFFFFF"/>
+        <w:rPr>
+          <w:rFonts w:asciiTheme="minorHAnsi" w:eastAsiaTheme="minorHAnsi" w:hAnsiTheme="minorHAnsi" w:cstheme="minorBidi"/>
+          <w:sz w:val="22"/>
+          <w:szCs w:val="22"/>
+          <w:lang w:eastAsia="en-US"/>
+        </w:rPr>
+      </w:pPr>
+      <w:r>
+        <w:rPr>
+          <w:rFonts w:asciiTheme="minorHAnsi" w:eastAsiaTheme="minorHAnsi" w:hAnsiTheme="minorHAnsi" w:cstheme="minorBidi"/>
+          <w:sz w:val="22"/>
+          <w:szCs w:val="22"/>
+          <w:lang w:eastAsia="en-US"/>
+        </w:rPr>
+        <w:t>Inserimento di nuovi dati di uno strumento</w:t>
+      </w:r>
+      <w:r>
+        <w:rPr>
+          <w:rFonts w:asciiTheme="minorHAnsi" w:eastAsiaTheme="minorHAnsi" w:hAnsiTheme="minorHAnsi" w:cstheme="minorBidi"/>
+          <w:sz w:val="22"/>
+          <w:szCs w:val="22"/>
+          <w:lang w:eastAsia="en-US"/>
+        </w:rPr>
+        <w:t xml:space="preserve"> da parte dell’amministratore albertone</w:t>
+      </w:r>
+      <w:r>
+        <w:rPr>
+          <w:rFonts w:asciiTheme="minorHAnsi" w:eastAsiaTheme="minorHAnsi" w:hAnsiTheme="minorHAnsi" w:cstheme="minorBidi"/>
+          <w:sz w:val="22"/>
+          <w:szCs w:val="22"/>
+          <w:lang w:eastAsia="en-US"/>
+        </w:rPr>
+        <w:t>:</w:t>
+      </w:r>
+    </w:p>
+    <w:p>
+      <w:pPr>
+        <w:pStyle w:val="HTMLPreformatted"/>
+        <w:shd w:val="clear" w:color="auto" w:fill="FFFFFF"/>
+        <w:rPr>
+          <w:color w:val="000000"/>
+        </w:rPr>
+      </w:pPr>
+      <w:r>
+        <w:rPr>
+          <w:rFonts w:asciiTheme="minorHAnsi" w:eastAsiaTheme="minorHAnsi" w:hAnsiTheme="minorHAnsi" w:cstheme="minorBidi"/>
+          <w:sz w:val="22"/>
+          <w:szCs w:val="22"/>
+          <w:lang w:eastAsia="en-US"/>
+        </w:rPr>
+        <w:t xml:space="preserve">              nome: ANDREA, banda: 9.99, satellite: </w:t>
+      </w:r>
+      <w:r>
+        <w:rPr>
+          <w:rFonts w:asciiTheme="minorHAnsi" w:eastAsiaTheme="minorHAnsi" w:hAnsiTheme="minorHAnsi" w:cstheme="minorBidi"/>
+          <w:sz w:val="22"/>
+          <w:szCs w:val="22"/>
+          <w:lang w:eastAsia="en-US"/>
+        </w:rPr>
+        <w:t>Herschel</w:t>
+      </w:r>
+      <w:r>
+        <w:rPr>
+          <w:rFonts w:asciiTheme="minorHAnsi" w:eastAsiaTheme="minorHAnsi" w:hAnsiTheme="minorHAnsi" w:cstheme="minorBidi"/>
+          <w:sz w:val="22"/>
+          <w:szCs w:val="22"/>
+          <w:lang w:eastAsia="en-US"/>
+        </w:rPr>
+        <w:t>.</w:t>
+      </w:r>
+    </w:p>
+    <w:p>
+      <w:pPr>
+        <w:pStyle w:val="HTMLPreformatted"/>
+        <w:shd w:val="clear" w:color="auto" w:fill="FFFFFF"/>
+        <w:ind w:left="720"/>
+        <w:rPr>
+          <w:rFonts w:asciiTheme="minorHAnsi" w:eastAsiaTheme="minorHAnsi" w:hAnsiTheme="minorHAnsi" w:cstheme="minorBidi"/>
+          <w:sz w:val="22"/>
+          <w:szCs w:val="22"/>
+          <w:lang w:eastAsia="en-US"/>
+        </w:rPr>
+      </w:pPr>
+      <w:r>
+        <w:rPr>
+          <w:rFonts w:asciiTheme="minorHAnsi" w:eastAsiaTheme="minorHAnsi" w:hAnsiTheme="minorHAnsi" w:cstheme="minorBidi"/>
+          <w:sz w:val="22"/>
+          <w:szCs w:val="22"/>
+          <w:u w:val="single"/>
+          <w:lang w:eastAsia="en-US"/>
+        </w:rPr>
+        <w:t>Valore atteso</w:t>
+      </w:r>
+      <w:r>
+        <w:rPr>
+          <w:rFonts w:asciiTheme="minorHAnsi" w:eastAsiaTheme="minorHAnsi" w:hAnsiTheme="minorHAnsi" w:cstheme="minorBidi"/>
+          <w:sz w:val="22"/>
+          <w:szCs w:val="22"/>
+          <w:lang w:eastAsia="en-US"/>
+        </w:rPr>
+        <w:t xml:space="preserve">:  I dati non sono presenti nel database, quindi ci aspettiamo che </w:t>
+      </w:r>
+      <w:r>
+        <w:rPr>
+          <w:rFonts w:asciiTheme="minorHAnsi" w:eastAsiaTheme="minorHAnsi" w:hAnsiTheme="minorHAnsi" w:cstheme="minorBidi"/>
+          <w:sz w:val="22"/>
+          <w:szCs w:val="22"/>
+          <w:lang w:eastAsia="en-US"/>
+        </w:rPr>
+        <w:t>inserisciNuoviDatiStrumento()</w:t>
+      </w:r>
+      <w:r>
+        <w:rPr>
+          <w:rFonts w:asciiTheme="minorHAnsi" w:eastAsiaTheme="minorHAnsi" w:hAnsiTheme="minorHAnsi" w:cstheme="minorBidi"/>
+          <w:sz w:val="22"/>
+          <w:szCs w:val="22"/>
+          <w:lang w:eastAsia="en-US"/>
+        </w:rPr>
+        <w:t xml:space="preserve"> restituisca true, ovvero che l’inserimento abbia successo.</w:t>
+      </w:r>
+    </w:p>
+    <w:p>
+      <w:pPr>
+        <w:pStyle w:val="HTMLPreformatted"/>
+        <w:shd w:val="clear" w:color="auto" w:fill="FFFFFF"/>
+        <w:ind w:left="720"/>
+        <w:rPr>
+          <w:rFonts w:asciiTheme="minorHAnsi" w:eastAsiaTheme="minorHAnsi" w:hAnsiTheme="minorHAnsi" w:cstheme="minorBidi"/>
+          <w:sz w:val="22"/>
+          <w:szCs w:val="22"/>
+          <w:lang w:eastAsia="en-US"/>
+        </w:rPr>
+      </w:pPr>
+      <w:r>
+        <w:rPr>
+          <w:rFonts w:asciiTheme="minorHAnsi" w:eastAsiaTheme="minorHAnsi" w:hAnsiTheme="minorHAnsi" w:cstheme="minorBidi"/>
+          <w:sz w:val="22"/>
+          <w:szCs w:val="22"/>
+          <w:u w:val="single"/>
+          <w:lang w:eastAsia="en-US"/>
+        </w:rPr>
+        <w:t>Valore ottenuto</w:t>
+      </w:r>
+      <w:r>
+        <w:rPr>
+          <w:rFonts w:asciiTheme="minorHAnsi" w:eastAsiaTheme="minorHAnsi" w:hAnsiTheme="minorHAnsi" w:cstheme="minorBidi"/>
+          <w:sz w:val="22"/>
+          <w:szCs w:val="22"/>
+          <w:lang w:eastAsia="en-US"/>
+        </w:rPr>
+        <w:t>: true</w:t>
+      </w:r>
+    </w:p>
+    <w:p>
+      <w:pPr>
+        <w:pStyle w:val="HTMLPreformatted"/>
+        <w:numPr>
+          <w:ilvl w:val="0"/>
+          <w:numId w:val="6"/>
+        </w:numPr>
+        <w:shd w:val="clear" w:color="auto" w:fill="FFFFFF"/>
+        <w:rPr>
+          <w:rFonts w:asciiTheme="minorHAnsi" w:eastAsiaTheme="minorHAnsi" w:hAnsiTheme="minorHAnsi" w:cstheme="minorBidi"/>
+          <w:sz w:val="22"/>
+          <w:szCs w:val="22"/>
+          <w:lang w:eastAsia="en-US"/>
+        </w:rPr>
+      </w:pPr>
+      <w:r>
+        <w:rPr>
+          <w:rFonts w:asciiTheme="minorHAnsi" w:eastAsiaTheme="minorHAnsi" w:hAnsiTheme="minorHAnsi" w:cstheme="minorBidi"/>
+          <w:sz w:val="22"/>
+          <w:szCs w:val="22"/>
+          <w:lang w:eastAsia="en-US"/>
+        </w:rPr>
+        <w:t>Inserimento di uno strumento di un satellite non ancora inserito:</w:t>
+      </w:r>
+    </w:p>
+    <w:p>
+      <w:pPr>
+        <w:pStyle w:val="HTMLPreformatted"/>
+        <w:shd w:val="clear" w:color="auto" w:fill="FFFFFF"/>
+        <w:ind w:left="720"/>
+        <w:rPr>
+          <w:rFonts w:asciiTheme="minorHAnsi" w:eastAsiaTheme="minorHAnsi" w:hAnsiTheme="minorHAnsi" w:cstheme="minorBidi"/>
+          <w:sz w:val="22"/>
+          <w:szCs w:val="22"/>
+          <w:lang w:eastAsia="en-US"/>
+        </w:rPr>
+      </w:pPr>
+      <w:r>
+        <w:rPr>
+          <w:rFonts w:asciiTheme="minorHAnsi" w:eastAsiaTheme="minorHAnsi" w:hAnsiTheme="minorHAnsi" w:cstheme="minorBidi"/>
+          <w:sz w:val="22"/>
+          <w:szCs w:val="22"/>
+          <w:lang w:eastAsia="en-US"/>
+        </w:rPr>
+        <w:t>nome: ANDREA, banda 3.0, satellite: nuovoSatellite</w:t>
+      </w:r>
+    </w:p>
+    <w:p>
+      <w:pPr>
+        <w:pStyle w:val="HTMLPreformatted"/>
+        <w:shd w:val="clear" w:color="auto" w:fill="FFFFFF"/>
+        <w:ind w:left="720"/>
+        <w:rPr>
+          <w:rFonts w:asciiTheme="minorHAnsi" w:eastAsiaTheme="minorHAnsi" w:hAnsiTheme="minorHAnsi" w:cstheme="minorBidi"/>
+          <w:sz w:val="22"/>
+          <w:szCs w:val="22"/>
+          <w:lang w:eastAsia="en-US"/>
+        </w:rPr>
+      </w:pPr>
+      <w:r>
+        <w:rPr>
+          <w:rFonts w:asciiTheme="minorHAnsi" w:eastAsiaTheme="minorHAnsi" w:hAnsiTheme="minorHAnsi" w:cstheme="minorBidi"/>
+          <w:sz w:val="22"/>
+          <w:szCs w:val="22"/>
+          <w:u w:val="single"/>
+          <w:lang w:eastAsia="en-US"/>
+        </w:rPr>
+        <w:t>Valore atteso</w:t>
+      </w:r>
+      <w:r>
+        <w:rPr>
+          <w:rFonts w:asciiTheme="minorHAnsi" w:eastAsiaTheme="minorHAnsi" w:hAnsiTheme="minorHAnsi" w:cstheme="minorBidi"/>
+          <w:sz w:val="22"/>
+          <w:szCs w:val="22"/>
+          <w:lang w:eastAsia="en-US"/>
+        </w:rPr>
+        <w:t>: ci aspettiamo una violazione di foreign key, quindi non verrà inserito nulla e attendiamo false.</w:t>
+      </w:r>
+    </w:p>
+    <w:p>
+      <w:pPr>
+        <w:pStyle w:val="HTMLPreformatted"/>
+        <w:shd w:val="clear" w:color="auto" w:fill="FFFFFF"/>
+        <w:ind w:left="720"/>
+        <w:rPr>
+          <w:rFonts w:asciiTheme="minorHAnsi" w:eastAsiaTheme="minorHAnsi" w:hAnsiTheme="minorHAnsi" w:cstheme="minorBidi"/>
+          <w:sz w:val="22"/>
+          <w:szCs w:val="22"/>
+          <w:lang w:eastAsia="en-US"/>
+        </w:rPr>
+      </w:pPr>
+      <w:r>
+        <w:rPr>
+          <w:rFonts w:asciiTheme="minorHAnsi" w:eastAsiaTheme="minorHAnsi" w:hAnsiTheme="minorHAnsi" w:cstheme="minorBidi"/>
+          <w:sz w:val="22"/>
+          <w:szCs w:val="22"/>
+          <w:u w:val="single"/>
+          <w:lang w:eastAsia="en-US"/>
+        </w:rPr>
+        <w:t>Valore ottenuto</w:t>
+      </w:r>
+      <w:r>
+        <w:rPr>
+          <w:rFonts w:asciiTheme="minorHAnsi" w:eastAsiaTheme="minorHAnsi" w:hAnsiTheme="minorHAnsi" w:cstheme="minorBidi"/>
+          <w:sz w:val="22"/>
+          <w:szCs w:val="22"/>
+          <w:lang w:eastAsia="en-US"/>
+        </w:rPr>
+        <w:t>: false.</w:t>
+      </w:r>
+    </w:p>
+    <w:p>
+      <w:pPr>
+        <w:pStyle w:val="ListParagraph"/>
+        <w:numPr>
+          <w:ilvl w:val="0"/>
+          <w:numId w:val="6"/>
+        </w:numPr>
+        <w:spacing w:after="0"/>
+      </w:pPr>
+      <w:r>
+        <w:t>Inserimento di nuovi dati di un satellite da parte dell’amministratore albertone</w:t>
+      </w:r>
+      <w:r>
+        <w:t>:</w:t>
+      </w:r>
+    </w:p>
+    <w:p>
+      <w:pPr>
+        <w:pStyle w:val="ListParagraph"/>
+        <w:spacing w:after="0"/>
+      </w:pPr>
+      <w:r>
+        <w:t xml:space="preserve">Nome: AGILE, agenzia: ISA, partenza 27/04/2007, durata: ancora in missione. </w:t>
+      </w:r>
+    </w:p>
+    <w:p>
+      <w:pPr>
+        <w:pStyle w:val="HTMLPreformatted"/>
+        <w:shd w:val="clear" w:color="auto" w:fill="FFFFFF"/>
+        <w:ind w:left="708"/>
+        <w:rPr>
+          <w:rFonts w:asciiTheme="minorHAnsi" w:eastAsiaTheme="minorHAnsi" w:hAnsiTheme="minorHAnsi" w:cstheme="minorBidi"/>
+          <w:sz w:val="22"/>
+          <w:szCs w:val="22"/>
+          <w:lang w:eastAsia="en-US"/>
+        </w:rPr>
+      </w:pPr>
+      <w:r>
+        <w:rPr>
+          <w:rFonts w:asciiTheme="minorHAnsi" w:eastAsiaTheme="minorHAnsi" w:hAnsiTheme="minorHAnsi" w:cstheme="minorBidi"/>
+          <w:sz w:val="22"/>
+          <w:szCs w:val="22"/>
+          <w:u w:val="single"/>
+          <w:lang w:eastAsia="en-US"/>
+        </w:rPr>
+        <w:t>Valore atteso</w:t>
+      </w:r>
+      <w:r>
+        <w:rPr>
+          <w:rFonts w:asciiTheme="minorHAnsi" w:eastAsiaTheme="minorHAnsi" w:hAnsiTheme="minorHAnsi" w:cstheme="minorBidi"/>
+          <w:sz w:val="22"/>
+          <w:szCs w:val="22"/>
+          <w:lang w:eastAsia="en-US"/>
+        </w:rPr>
+        <w:t>: Ci aspettia</w:t>
+      </w:r>
+      <w:bookmarkStart w:id="3" w:name="_GoBack"/>
       <w:bookmarkEnd w:id="3"/>
       <w:r>
-        <w:br w:type="page"/>
-      </w:r>
-    </w:p>
-    <w:p>
-      <w:pPr>
-        <w:pStyle w:val="Heading2"/>
-      </w:pPr>
-      <w:r>
+        <w:rPr>
+          <w:rFonts w:asciiTheme="minorHAnsi" w:eastAsiaTheme="minorHAnsi" w:hAnsiTheme="minorHAnsi" w:cstheme="minorBidi"/>
+          <w:sz w:val="22"/>
+          <w:szCs w:val="22"/>
+          <w:lang w:eastAsia="en-US"/>
+        </w:rPr>
+        <w:t>mo che l’inserimento abbia successo e che inserisciNuoviDatiSatellite() restituisca true.</w:t>
+      </w:r>
+    </w:p>
+    <w:p>
+      <w:pPr>
+        <w:pStyle w:val="HTMLPreformatted"/>
+        <w:shd w:val="clear" w:color="auto" w:fill="FFFFFF"/>
+        <w:ind w:left="708"/>
+        <w:rPr>
+          <w:rFonts w:asciiTheme="minorHAnsi" w:eastAsiaTheme="minorHAnsi" w:hAnsiTheme="minorHAnsi" w:cstheme="minorBidi"/>
+          <w:sz w:val="22"/>
+          <w:szCs w:val="22"/>
+          <w:lang w:eastAsia="en-US"/>
+        </w:rPr>
+      </w:pPr>
+      <w:r>
+        <w:rPr>
+          <w:rFonts w:asciiTheme="minorHAnsi" w:eastAsiaTheme="minorHAnsi" w:hAnsiTheme="minorHAnsi" w:cstheme="minorBidi"/>
+          <w:sz w:val="22"/>
+          <w:szCs w:val="22"/>
+          <w:u w:val="single"/>
+          <w:lang w:eastAsia="en-US"/>
+        </w:rPr>
+        <w:t>Valore ottenuto</w:t>
+      </w:r>
+      <w:r>
+        <w:rPr>
+          <w:rFonts w:asciiTheme="minorHAnsi" w:eastAsiaTheme="minorHAnsi" w:hAnsiTheme="minorHAnsi" w:cstheme="minorBidi"/>
+          <w:sz w:val="22"/>
+          <w:szCs w:val="22"/>
+          <w:lang w:eastAsia="en-US"/>
+        </w:rPr>
+        <w:t>: true</w:t>
+      </w:r>
+    </w:p>
+    <w:p>
+      <w:pPr>
+        <w:spacing w:after="0"/>
+      </w:pPr>
+      <w:r>
+        <w:t xml:space="preserve">Al termine della testSuite </w:t>
+      </w:r>
+      <w:r>
+        <w:t>(AfterClass)</w:t>
+      </w:r>
+      <w:r>
+        <w:t xml:space="preserve">, tutti i dati inseriti vengono subito eliminati, in modo da poter ripetere il test senza ottenere errori. </w:t>
+      </w:r>
+    </w:p>
+    <w:p>
+      <w:pPr>
+        <w:pStyle w:val="Heading4"/>
+        <w:rPr>
+          <w:color w:val="002060"/>
+        </w:rPr>
+      </w:pPr>
+      <w:r>
+        <w:rPr>
+          <w:color w:val="002060"/>
+        </w:rPr>
         <w:lastRenderedPageBreak/>
-        <w:t>Descrizione Class Diagram AppStar [FARE]</w:t>
+        <w:t>Requisito 4</w:t>
+      </w:r>
+    </w:p>
+    <w:p>
+      <w:r>
+        <w:t>Poiché anche l’importazione è un operazione possibile solo agli amministratori, viene eliminato (BeforeClass) l’amministratore albertone e sono stati ripetuti i primi 2 test del requisito 3.</w:t>
+      </w:r>
+    </w:p>
+    <w:p>
+      <w:r>
+        <w:t>Test effettuati:</w:t>
+      </w:r>
+    </w:p>
+    <w:p>
+      <w:pPr>
+        <w:pStyle w:val="ListParagraph"/>
+        <w:numPr>
+          <w:ilvl w:val="0"/>
+          <w:numId w:val="7"/>
+        </w:numPr>
+      </w:pPr>
+      <w:r>
+        <w:t>Importiamo il file filamenti_Herschel.</w:t>
+      </w:r>
+    </w:p>
+    <w:p>
+      <w:pPr>
+        <w:pStyle w:val="ListParagraph"/>
+        <w:rPr>
+          <w:u w:val="single"/>
+        </w:rPr>
+      </w:pPr>
+      <w:r>
+        <w:rPr>
+          <w:u w:val="single"/>
+        </w:rPr>
+        <w:t>Valore atteso</w:t>
+      </w:r>
+      <w:r>
+        <w:rPr>
+          <w:u w:val="single"/>
+        </w:rPr>
+        <w:t xml:space="preserve">: </w:t>
+      </w:r>
+      <w:r>
+        <w:t xml:space="preserve">la query di importazione è riusabile, </w:t>
+      </w:r>
+      <w:r>
+        <w:t xml:space="preserve">grazie alla clausola ON CONFLICT, </w:t>
+      </w:r>
+      <w:r>
+        <w:t xml:space="preserve">quindi che i dati siano presenti o no, ci </w:t>
+      </w:r>
+      <w:r>
+        <w:t>aspettiamo che vengano inseriti e attendiamo true.</w:t>
+      </w:r>
+    </w:p>
+    <w:p>
+      <w:pPr>
+        <w:pStyle w:val="ListParagraph"/>
+      </w:pPr>
+      <w:r>
+        <w:rPr>
+          <w:u w:val="single"/>
+        </w:rPr>
+        <w:t>Valore ottenuto</w:t>
+      </w:r>
+      <w:r>
+        <w:rPr>
+          <w:u w:val="single"/>
+        </w:rPr>
+        <w:t>:</w:t>
+      </w:r>
+      <w:r>
+        <w:t xml:space="preserve"> true</w:t>
+      </w:r>
+    </w:p>
+    <w:p>
+      <w:pPr>
+        <w:pStyle w:val="ListParagraph"/>
+        <w:numPr>
+          <w:ilvl w:val="0"/>
+          <w:numId w:val="7"/>
+        </w:numPr>
+      </w:pPr>
+      <w:r>
+        <w:t>Importiamo il file stelle_Herschel.</w:t>
+      </w:r>
+    </w:p>
+    <w:p>
+      <w:pPr>
+        <w:pStyle w:val="ListParagraph"/>
+        <w:rPr>
+          <w:u w:val="single"/>
+        </w:rPr>
+      </w:pPr>
+      <w:r>
+        <w:rPr>
+          <w:u w:val="single"/>
+        </w:rPr>
+        <w:t>Valore atteso</w:t>
+      </w:r>
+      <w:r>
+        <w:rPr>
+          <w:u w:val="single"/>
+        </w:rPr>
+        <w:t xml:space="preserve">: </w:t>
+      </w:r>
+      <w:r>
+        <w:t xml:space="preserve">la query di importazione è riusabile, </w:t>
+      </w:r>
+      <w:r>
+        <w:t xml:space="preserve">grazie alla clausola ON CONFLICT, </w:t>
+      </w:r>
+      <w:r>
+        <w:t xml:space="preserve">quindi che i dati siano presenti o no, ci </w:t>
+      </w:r>
+      <w:r>
+        <w:t>aspettiamo che vengano inseriti e attendiamo true.</w:t>
+      </w:r>
+    </w:p>
+    <w:p>
+      <w:pPr>
+        <w:pStyle w:val="ListParagraph"/>
+      </w:pPr>
+      <w:r>
+        <w:rPr>
+          <w:u w:val="single"/>
+        </w:rPr>
+        <w:t>Valore ottenuto</w:t>
+      </w:r>
+      <w:r>
+        <w:rPr>
+          <w:u w:val="single"/>
+        </w:rPr>
+        <w:t>:</w:t>
+      </w:r>
+      <w:r>
+        <w:t xml:space="preserve"> true</w:t>
+      </w:r>
+    </w:p>
+    <w:p>
+      <w:pPr>
+        <w:pStyle w:val="ListParagraph"/>
+        <w:numPr>
+          <w:ilvl w:val="0"/>
+          <w:numId w:val="7"/>
+        </w:numPr>
+      </w:pPr>
+      <w:r>
+        <w:t>Proviamo a importare il file Herschel_nulla.txt</w:t>
+      </w:r>
+      <w:r>
+        <w:t>, allegato al codice sorgente.</w:t>
+      </w:r>
+    </w:p>
+    <w:p>
+      <w:pPr>
+        <w:pStyle w:val="ListParagraph"/>
+      </w:pPr>
+      <w:r>
+        <w:rPr>
+          <w:u w:val="single"/>
+        </w:rPr>
+        <w:t>Valore atteso:</w:t>
+      </w:r>
+      <w:r>
+        <w:rPr>
+          <w:u w:val="single"/>
+        </w:rPr>
+        <w:t xml:space="preserve"> </w:t>
+      </w:r>
+      <w:r>
+        <w:t>la nostra applicazione non permette di importare un  file che non c</w:t>
+      </w:r>
+      <w:r>
+        <w:t>ontenga il nome del satellite o che non sia</w:t>
+      </w:r>
+      <w:r>
+        <w:t xml:space="preserve"> in formato csv. </w:t>
+      </w:r>
+      <w:r>
+        <w:t>Visto che è in formato txt ( e non contiene dati), il file non dovrebbe essere importato e ci aspettiamo false.</w:t>
+      </w:r>
+    </w:p>
+    <w:p>
+      <w:pPr>
+        <w:pStyle w:val="ListParagraph"/>
+      </w:pPr>
+      <w:r>
+        <w:rPr>
+          <w:u w:val="single"/>
+        </w:rPr>
+        <w:t>Valore ottenuto:</w:t>
+      </w:r>
+      <w:r>
+        <w:t xml:space="preserve"> </w:t>
+      </w:r>
+      <w:r>
+        <w:t xml:space="preserve"> </w:t>
+      </w:r>
+      <w:r>
+        <w:t>false</w:t>
       </w:r>
     </w:p>
     <w:p>
@@ -5430,8 +6354,393 @@
         <w:rPr>
           <w:color w:val="002060"/>
         </w:rPr>
-        <w:t>Class Diagram Requisito 1 e 2</w:t>
-      </w:r>
+        <w:t>Requisito 5</w:t>
+      </w:r>
+    </w:p>
+    <w:p>
+      <w:r>
+        <w:t xml:space="preserve">L’applicazione permette di inserire il nome del filamento, o in alternativa l’idfil. Se si inseriscono entrambi, </w:t>
+      </w:r>
+      <w:r>
+        <w:t>se l’id è sbagliato ha precedenza il nome, mentre se il nome è inventato e l’id è giusto, viene calcolato il filamento con l’id specificato.</w:t>
+      </w:r>
+    </w:p>
+    <w:p>
+      <w:r>
+        <w:t>Test effettuati:</w:t>
+      </w:r>
+    </w:p>
+    <w:p>
+      <w:pPr>
+        <w:pStyle w:val="ListParagraph"/>
+        <w:numPr>
+          <w:ilvl w:val="0"/>
+          <w:numId w:val="8"/>
+        </w:numPr>
+        <w:spacing w:after="0"/>
+      </w:pPr>
+      <w:r>
+        <w:t>Calcolo del centroide del filamento 409 con successo.</w:t>
+      </w:r>
+    </w:p>
+    <w:p>
+      <w:pPr>
+        <w:spacing w:after="0"/>
+        <w:ind w:left="360"/>
+      </w:pPr>
+      <w:r>
+        <w:rPr>
+          <w:u w:val="single"/>
+        </w:rPr>
+        <w:t>Valore atteso</w:t>
+      </w:r>
+      <w:r>
+        <w:t>:</w:t>
+      </w:r>
+      <w:r>
+        <w:t xml:space="preserve"> Attendiamo un valore non nullo in quanto il filamento è già nel database, con tutti i suoi dati</w:t>
+      </w:r>
+    </w:p>
+    <w:p>
+      <w:pPr>
+        <w:spacing w:after="0"/>
+        <w:ind w:left="360"/>
+      </w:pPr>
+      <w:r>
+        <w:rPr>
+          <w:u w:val="single"/>
+        </w:rPr>
+        <w:t>Valore ottenuto</w:t>
+      </w:r>
+      <w:r>
+        <w:t>:</w:t>
+      </w:r>
+      <w:r>
+        <w:t xml:space="preserve"> </w:t>
+      </w:r>
+      <w:r>
+        <w:t>Not Null</w:t>
+      </w:r>
+    </w:p>
+    <w:p>
+      <w:pPr>
+        <w:pStyle w:val="ListParagraph"/>
+        <w:numPr>
+          <w:ilvl w:val="0"/>
+          <w:numId w:val="8"/>
+        </w:numPr>
+      </w:pPr>
+      <w:r>
+        <w:t>Calcolo del centroide fallimentare di un filamento inesistente</w:t>
+      </w:r>
+      <w:r>
+        <w:t xml:space="preserve"> (0)</w:t>
+      </w:r>
+    </w:p>
+    <w:p>
+      <w:pPr>
+        <w:pStyle w:val="ListParagraph"/>
+        <w:spacing w:after="0"/>
+        <w:ind w:left="360"/>
+      </w:pPr>
+      <w:r>
+        <w:rPr>
+          <w:u w:val="single"/>
+        </w:rPr>
+        <w:t>Valore atteso</w:t>
+      </w:r>
+      <w:r>
+        <w:t xml:space="preserve">: Attendiamo un valore nullo in quanto il filamento è </w:t>
+      </w:r>
+      <w:r>
+        <w:t>inesistente. In questo caso la funzione calcolaCentroide() ritorna “NON TROVATO”</w:t>
+      </w:r>
+    </w:p>
+    <w:p>
+      <w:pPr>
+        <w:pStyle w:val="ListParagraph"/>
+        <w:spacing w:after="0"/>
+        <w:ind w:left="360"/>
+      </w:pPr>
+      <w:r>
+        <w:rPr>
+          <w:u w:val="single"/>
+        </w:rPr>
+        <w:t>Valore ottenuto</w:t>
+      </w:r>
+      <w:r>
+        <w:t>: “NON TROVATO”</w:t>
+      </w:r>
+    </w:p>
+    <w:p>
+      <w:pPr>
+        <w:pStyle w:val="HTMLPreformatted"/>
+        <w:numPr>
+          <w:ilvl w:val="0"/>
+          <w:numId w:val="8"/>
+        </w:numPr>
+        <w:shd w:val="clear" w:color="auto" w:fill="FFFFFF"/>
+        <w:rPr>
+          <w:rFonts w:asciiTheme="minorHAnsi" w:eastAsiaTheme="minorHAnsi" w:hAnsiTheme="minorHAnsi" w:cstheme="minorBidi"/>
+          <w:sz w:val="22"/>
+          <w:szCs w:val="22"/>
+          <w:lang w:eastAsia="en-US"/>
+        </w:rPr>
+      </w:pPr>
+      <w:r>
+        <w:rPr>
+          <w:rFonts w:asciiTheme="minorHAnsi" w:eastAsiaTheme="minorHAnsi" w:hAnsiTheme="minorHAnsi" w:cstheme="minorBidi"/>
+          <w:sz w:val="22"/>
+          <w:szCs w:val="22"/>
+          <w:lang w:eastAsia="en-US"/>
+        </w:rPr>
+        <w:t>Calcolo dell’estensione con successo del filamento HiGALFil015.9322-1.0422</w:t>
+      </w:r>
+      <w:r>
+        <w:rPr>
+          <w:rFonts w:asciiTheme="minorHAnsi" w:eastAsiaTheme="minorHAnsi" w:hAnsiTheme="minorHAnsi" w:cstheme="minorBidi"/>
+          <w:sz w:val="22"/>
+          <w:szCs w:val="22"/>
+          <w:lang w:eastAsia="en-US"/>
+        </w:rPr>
+        <w:t xml:space="preserve"> (e idfil 0)</w:t>
+      </w:r>
+    </w:p>
+    <w:p>
+      <w:pPr>
+        <w:pStyle w:val="ListParagraph"/>
+        <w:spacing w:after="0"/>
+        <w:ind w:left="360"/>
+      </w:pPr>
+      <w:r>
+        <w:rPr>
+          <w:u w:val="single"/>
+        </w:rPr>
+        <w:t>Valore atteso</w:t>
+      </w:r>
+      <w:r>
+        <w:t xml:space="preserve">: Attendiamo un valore </w:t>
+      </w:r>
+      <w:r>
+        <w:t xml:space="preserve">non </w:t>
+      </w:r>
+      <w:r>
+        <w:t>nullo in quanto i</w:t>
+      </w:r>
+      <w:r>
+        <w:t xml:space="preserve">l filamento </w:t>
+      </w:r>
+      <w:r>
+        <w:t>esiste</w:t>
+      </w:r>
+      <w:r>
+        <w:t xml:space="preserve"> nel database</w:t>
+      </w:r>
+      <w:r>
+        <w:t xml:space="preserve">. </w:t>
+      </w:r>
+    </w:p>
+    <w:p>
+      <w:pPr>
+        <w:pStyle w:val="ListParagraph"/>
+        <w:spacing w:after="0"/>
+        <w:ind w:left="360"/>
+      </w:pPr>
+      <w:r>
+        <w:rPr>
+          <w:u w:val="single"/>
+        </w:rPr>
+        <w:t>Valore ottenuto</w:t>
+      </w:r>
+      <w:r>
+        <w:t xml:space="preserve">: </w:t>
+      </w:r>
+      <w:r>
+        <w:t>Not Null</w:t>
+      </w:r>
+    </w:p>
+    <w:p>
+      <w:pPr>
+        <w:pStyle w:val="ListParagraph"/>
+        <w:numPr>
+          <w:ilvl w:val="0"/>
+          <w:numId w:val="8"/>
+        </w:numPr>
+      </w:pPr>
+      <w:r>
+        <w:t xml:space="preserve">Calcolo dell’estensione </w:t>
+      </w:r>
+      <w:r>
+        <w:t>fallimentare</w:t>
+      </w:r>
+      <w:r>
+        <w:t xml:space="preserve"> di un filamento dal nome inesistente (filamentoACaso)</w:t>
+      </w:r>
+    </w:p>
+    <w:p>
+      <w:pPr>
+        <w:pStyle w:val="ListParagraph"/>
+        <w:spacing w:after="0"/>
+        <w:ind w:left="360"/>
+      </w:pPr>
+      <w:r>
+        <w:rPr>
+          <w:u w:val="single"/>
+        </w:rPr>
+        <w:t>Valore atteso</w:t>
+      </w:r>
+      <w:r>
+        <w:t>: Attendiamo un valore nullo in quanto il filamento è inesistente. In questo caso la funzione calcola</w:t>
+      </w:r>
+      <w:r>
+        <w:t>Estensione</w:t>
+      </w:r>
+      <w:r>
+        <w:t>() ritorna “NON TROVATO”</w:t>
+      </w:r>
+    </w:p>
+    <w:p>
+      <w:pPr>
+        <w:pStyle w:val="ListParagraph"/>
+        <w:spacing w:after="0"/>
+        <w:ind w:left="360"/>
+      </w:pPr>
+      <w:r>
+        <w:rPr>
+          <w:u w:val="single"/>
+        </w:rPr>
+        <w:t>Valore ottenuto</w:t>
+      </w:r>
+      <w:r>
+        <w:t>: “NON TROVATO”</w:t>
+      </w:r>
+    </w:p>
+    <w:p>
+      <w:pPr>
+        <w:pStyle w:val="ListParagraph"/>
+        <w:numPr>
+          <w:ilvl w:val="0"/>
+          <w:numId w:val="8"/>
+        </w:numPr>
+      </w:pPr>
+      <w:r>
+        <w:t xml:space="preserve">Calcolo </w:t>
+      </w:r>
+      <w:r>
+        <w:t>del numero di segmenti</w:t>
+      </w:r>
+      <w:r>
+        <w:t xml:space="preserve"> </w:t>
+      </w:r>
+      <w:r>
+        <w:t>del filamento 409. Il numero di segmenti viene calcolato in fase di importazione, quindi si tratta solamente di interrogare la tabella dato l’id e il satellite.</w:t>
+      </w:r>
+    </w:p>
+    <w:p>
+      <w:pPr>
+        <w:pStyle w:val="ListParagraph"/>
+        <w:spacing w:after="0"/>
+        <w:ind w:left="360"/>
+      </w:pPr>
+      <w:r>
+        <w:rPr>
+          <w:u w:val="single"/>
+        </w:rPr>
+        <w:t>Valore atteso</w:t>
+      </w:r>
+      <w:r>
+        <w:t xml:space="preserve">: </w:t>
+      </w:r>
+      <w:r>
+        <w:t>Ci aspettiamo il numero di segmenti del filamento 409, che è esattamente 21</w:t>
+      </w:r>
+    </w:p>
+    <w:p>
+      <w:pPr>
+        <w:pStyle w:val="ListParagraph"/>
+        <w:spacing w:after="0"/>
+        <w:ind w:left="360"/>
+      </w:pPr>
+      <w:r>
+        <w:rPr>
+          <w:u w:val="single"/>
+        </w:rPr>
+        <w:t>Valore ottenuto</w:t>
+      </w:r>
+      <w:r>
+        <w:t xml:space="preserve">: </w:t>
+      </w:r>
+      <w:r>
+        <w:t xml:space="preserve"> 21</w:t>
+      </w:r>
+    </w:p>
+    <w:p>
+      <w:pPr>
+        <w:pStyle w:val="ListParagraph"/>
+        <w:numPr>
+          <w:ilvl w:val="0"/>
+          <w:numId w:val="8"/>
+        </w:numPr>
+      </w:pPr>
+      <w:r>
+        <w:t>Calcolo del numero di segmenti</w:t>
+      </w:r>
+      <w:r>
+        <w:t xml:space="preserve"> fallimentare</w:t>
+      </w:r>
+      <w:r>
+        <w:t xml:space="preserve"> (filamento 0 di Herschel)</w:t>
+      </w:r>
+    </w:p>
+    <w:p>
+      <w:pPr>
+        <w:pStyle w:val="ListParagraph"/>
+        <w:spacing w:after="0"/>
+        <w:ind w:left="360"/>
+      </w:pPr>
+      <w:r>
+        <w:rPr>
+          <w:u w:val="single"/>
+        </w:rPr>
+        <w:t>Valore atteso</w:t>
+      </w:r>
+      <w:r>
+        <w:t>: Attendiamo un valore nullo in quanto il filamento è inesistente. In questo caso la funzione calcola</w:t>
+      </w:r>
+      <w:r>
+        <w:t>NumSeg</w:t>
+      </w:r>
+      <w:r>
+        <w:t xml:space="preserve">() ritorna </w:t>
+      </w:r>
+      <w:r>
+        <w:t xml:space="preserve"> -1</w:t>
+      </w:r>
+    </w:p>
+    <w:p>
+      <w:pPr>
+        <w:pStyle w:val="ListParagraph"/>
+        <w:spacing w:after="0"/>
+        <w:ind w:left="360"/>
+      </w:pPr>
+      <w:r>
+        <w:rPr>
+          <w:u w:val="single"/>
+        </w:rPr>
+        <w:t>Valore ottenuto</w:t>
+      </w:r>
+      <w:r>
+        <w:t xml:space="preserve">: </w:t>
+      </w:r>
+      <w:r>
+        <w:t>-1</w:t>
+      </w:r>
+    </w:p>
+    <w:p>
+      <w:pPr>
+        <w:pStyle w:val="ListParagraph"/>
+        <w:ind w:left="360"/>
+      </w:pPr>
     </w:p>
     <w:p>
       <w:pPr>
@@ -5444,13 +6753,302 @@
         <w:rPr>
           <w:color w:val="002060"/>
         </w:rPr>
-        <w:t xml:space="preserve">Class Diagram </w:t>
-      </w:r>
-      <w:r>
+        <w:t>Requisito 6</w:t>
+      </w:r>
+    </w:p>
+    <w:p>
+      <w:r>
+        <w:t>Da notare che</w:t>
+      </w:r>
+      <w:r>
+        <w:t>, per riutilizzare il codice, nei</w:t>
+      </w:r>
+      <w:r>
+        <w:t xml:space="preserve"> test </w:t>
+      </w:r>
+      <w:r>
+        <w:t xml:space="preserve">seguenti </w:t>
+      </w:r>
+      <w:r>
+        <w:t>sono stati usati valori nulli per i parametri riguardanti le tableView, in quanto i</w:t>
+      </w:r>
+      <w:r>
+        <w:t>n</w:t>
+      </w:r>
+      <w:r>
+        <w:t xml:space="preserve"> fase di test non sono necessarie. </w:t>
+      </w:r>
+    </w:p>
+    <w:p>
+      <w:r>
+        <w:t>Test effettuati:</w:t>
+      </w:r>
+    </w:p>
+    <w:p>
+      <w:pPr>
+        <w:pStyle w:val="ListParagraph"/>
+        <w:numPr>
+          <w:ilvl w:val="0"/>
+          <w:numId w:val="9"/>
+        </w:numPr>
+        <w:spacing w:after="0"/>
+      </w:pPr>
+      <w:r>
+        <w:t>Ricerca dei filamenti con ellitticità  tra 2.3 e 9.9 e con luminosità maggiore del 40%</w:t>
+      </w:r>
+    </w:p>
+    <w:p>
+      <w:pPr>
+        <w:spacing w:after="0"/>
+        <w:ind w:firstLine="708"/>
+      </w:pPr>
+      <w:r>
+        <w:rPr>
+          <w:u w:val="single"/>
+        </w:rPr>
+        <w:t>Valore atteso</w:t>
+      </w:r>
+      <w:r>
+        <w:t xml:space="preserve">: Ci aspettiamo </w:t>
+      </w:r>
+      <w:r>
+        <w:t>un numero di filamenti trovati diverso  da 0</w:t>
+      </w:r>
+    </w:p>
+    <w:p>
+      <w:pPr>
+        <w:spacing w:after="0"/>
+        <w:ind w:firstLine="708"/>
+      </w:pPr>
+      <w:r>
+        <w:rPr>
+          <w:u w:val="single"/>
+        </w:rPr>
+        <w:t>Valore ottenuto</w:t>
+      </w:r>
+      <w:r>
+        <w:t xml:space="preserve">: </w:t>
+      </w:r>
+      <w:r>
+        <w:t xml:space="preserve"> 3687</w:t>
+      </w:r>
+    </w:p>
+    <w:p>
+      <w:pPr>
+        <w:pStyle w:val="ListParagraph"/>
+        <w:numPr>
+          <w:ilvl w:val="0"/>
+          <w:numId w:val="9"/>
+        </w:numPr>
+        <w:spacing w:after="0"/>
+      </w:pPr>
+      <w:r>
+        <w:t>Ricerca di filamenti data una percentuale negativa (-5%), che non deve essere accettata dal programma.</w:t>
+      </w:r>
+    </w:p>
+    <w:p>
+      <w:pPr>
+        <w:pStyle w:val="ListParagraph"/>
+        <w:spacing w:after="0"/>
+      </w:pPr>
+      <w:r>
+        <w:rPr>
+          <w:u w:val="single"/>
+        </w:rPr>
+        <w:t>Valore atteso</w:t>
+      </w:r>
+      <w:r>
+        <w:t xml:space="preserve">: Ci aspettiamo un numero di filamenti trovati </w:t>
+      </w:r>
+      <w:r>
+        <w:t>pari a</w:t>
+      </w:r>
+      <w:r>
+        <w:t xml:space="preserve"> 0</w:t>
+      </w:r>
+      <w:r>
+        <w:t xml:space="preserve"> cercaFilamenti() ha come valore di ritorno il numero di segmenti.</w:t>
+      </w:r>
+    </w:p>
+    <w:p>
+      <w:pPr>
+        <w:pStyle w:val="ListParagraph"/>
+        <w:spacing w:after="0"/>
+      </w:pPr>
+      <w:r>
+        <w:rPr>
+          <w:u w:val="single"/>
+        </w:rPr>
+        <w:t>Valore ottenuto</w:t>
+      </w:r>
+      <w:r>
+        <w:t xml:space="preserve">: </w:t>
+      </w:r>
+      <w:r>
+        <w:t xml:space="preserve"> </w:t>
+      </w:r>
+      <w:r>
+        <w:t>0</w:t>
+      </w:r>
+    </w:p>
+    <w:p>
+      <w:pPr>
+        <w:pStyle w:val="ListParagraph"/>
+        <w:numPr>
+          <w:ilvl w:val="0"/>
+          <w:numId w:val="9"/>
+        </w:numPr>
+        <w:spacing w:after="0"/>
+      </w:pPr>
+      <w:r>
+        <w:t xml:space="preserve">Ricerca di filamenti data una </w:t>
+      </w:r>
+      <w:r>
+        <w:t>ellitticità compresa tra 1.0 e 11.5, che sono valori fuori range.</w:t>
+      </w:r>
+    </w:p>
+    <w:p>
+      <w:pPr>
+        <w:pStyle w:val="ListParagraph"/>
+        <w:spacing w:after="0"/>
+      </w:pPr>
+      <w:r>
+        <w:rPr>
+          <w:u w:val="single"/>
+        </w:rPr>
+        <w:t>Valore atteso</w:t>
+      </w:r>
+      <w:r>
+        <w:t>: Ci aspettiamo un numero di filamenti trovati pari a 0</w:t>
+      </w:r>
+      <w:r>
+        <w:t>.</w:t>
+      </w:r>
+    </w:p>
+    <w:p>
+      <w:pPr>
+        <w:pStyle w:val="ListParagraph"/>
+        <w:spacing w:after="0"/>
+      </w:pPr>
+      <w:r>
+        <w:rPr>
+          <w:u w:val="single"/>
+        </w:rPr>
+        <w:t>Valore ottenuto</w:t>
+      </w:r>
+      <w:r>
+        <w:t>:  0</w:t>
+      </w:r>
+    </w:p>
+    <w:p>
+      <w:pPr>
+        <w:pStyle w:val="Heading4"/>
         <w:rPr>
           <w:color w:val="002060"/>
         </w:rPr>
-        <w:t>Requisito 3 (Tranne importazione)</w:t>
+      </w:pPr>
+      <w:r>
+        <w:rPr>
+          <w:color w:val="002060"/>
+        </w:rPr>
+        <w:t>Requisito 7</w:t>
+      </w:r>
+    </w:p>
+    <w:p>
+      <w:pPr>
+        <w:spacing w:after="0"/>
+      </w:pPr>
+      <w:r>
+        <w:t>Test effettuati:</w:t>
+      </w:r>
+    </w:p>
+    <w:p>
+      <w:pPr>
+        <w:pStyle w:val="ListParagraph"/>
+        <w:numPr>
+          <w:ilvl w:val="0"/>
+          <w:numId w:val="10"/>
+        </w:numPr>
+        <w:ind w:left="360"/>
+      </w:pPr>
+      <w:r>
+        <w:t>Ricerca dei filamenti aventi un numero di segmenti compreso tra 20 e 22.</w:t>
+      </w:r>
+    </w:p>
+    <w:p>
+      <w:pPr>
+        <w:pStyle w:val="ListParagraph"/>
+        <w:ind w:left="360"/>
+      </w:pPr>
+      <w:r>
+        <w:rPr>
+          <w:u w:val="single"/>
+        </w:rPr>
+        <w:t>Valore atteso</w:t>
+      </w:r>
+      <w:r>
+        <w:rPr>
+          <w:u w:val="single"/>
+        </w:rPr>
+        <w:t xml:space="preserve">: </w:t>
+      </w:r>
+      <w:r>
+        <w:t>La dimensione minima del range è 3 ma in questo caso è minore. Perciò ci aspettiamo che non vengano mostrati filamenti e che cercaFilamentiSeg() ritorni 0.</w:t>
+      </w:r>
+    </w:p>
+    <w:p>
+      <w:pPr>
+        <w:pStyle w:val="ListParagraph"/>
+        <w:spacing w:after="0"/>
+        <w:ind w:left="360"/>
+      </w:pPr>
+      <w:r>
+        <w:rPr>
+          <w:u w:val="single"/>
+        </w:rPr>
+        <w:t>Valore ottenuto</w:t>
+      </w:r>
+      <w:r>
+        <w:t>:  0</w:t>
+      </w:r>
+    </w:p>
+    <w:p>
+      <w:pPr>
+        <w:pStyle w:val="ListParagraph"/>
+        <w:numPr>
+          <w:ilvl w:val="0"/>
+          <w:numId w:val="10"/>
+        </w:numPr>
+        <w:ind w:left="360"/>
+      </w:pPr>
+      <w:r>
+        <w:t>Ricerca dei filamenti aventi un numero di segmenti tra  5 e 30.</w:t>
+      </w:r>
+    </w:p>
+    <w:p>
+      <w:pPr>
+        <w:pStyle w:val="ListParagraph"/>
+        <w:spacing w:after="0"/>
+        <w:ind w:left="360"/>
+      </w:pPr>
+      <w:r>
+        <w:t>Valore atteso: Il range è accettato dal programma quindi ci aspettiamo che cercaFIlamentiSeg ritorni un numero diverso da 0.</w:t>
+      </w:r>
+    </w:p>
+    <w:p>
+      <w:pPr>
+        <w:pStyle w:val="ListParagraph"/>
+        <w:spacing w:after="0"/>
+        <w:ind w:left="360"/>
+      </w:pPr>
+      <w:r>
+        <w:rPr>
+          <w:u w:val="single"/>
+        </w:rPr>
+        <w:t>Valore ottenuto</w:t>
+      </w:r>
+      <w:r>
+        <w:t>: 8300.</w:t>
       </w:r>
     </w:p>
     <w:p>
@@ -5458,253 +7056,859 @@
         <w:pStyle w:val="Heading4"/>
         <w:rPr>
           <w:color w:val="002060"/>
-          <w:lang w:val="en-US"/>
         </w:rPr>
       </w:pPr>
       <w:r>
         <w:rPr>
           <w:color w:val="002060"/>
-          <w:lang w:val="en-US"/>
-        </w:rPr>
-        <w:t xml:space="preserve">Class Diagram </w:t>
-      </w:r>
-      <w:r>
+        </w:rPr>
+        <w:t>Requisito 8</w:t>
+      </w:r>
+    </w:p>
+    <w:p>
+      <w:r>
+        <w:t>Test effettuati:</w:t>
+      </w:r>
+    </w:p>
+    <w:p>
+      <w:pPr>
+        <w:pStyle w:val="ListParagraph"/>
+        <w:numPr>
+          <w:ilvl w:val="0"/>
+          <w:numId w:val="11"/>
+        </w:numPr>
+      </w:pPr>
+      <w:r>
+        <w:t>Ricerca di filamenti in un quadrato di lato 20 e centroide in (0,0).</w:t>
+      </w:r>
+    </w:p>
+    <w:p>
+      <w:pPr>
+        <w:pStyle w:val="ListParagraph"/>
+        <w:ind w:left="360"/>
+      </w:pPr>
+      <w:r>
+        <w:rPr>
+          <w:u w:val="single"/>
+        </w:rPr>
+        <w:t>Valore atteso</w:t>
+      </w:r>
+      <w:r>
+        <w:rPr>
+          <w:u w:val="single"/>
+        </w:rPr>
+        <w:t xml:space="preserve">: </w:t>
+      </w:r>
+      <w:r>
+        <w:rPr>
+          <w:u w:val="single"/>
+        </w:rPr>
+        <w:t xml:space="preserve"> Q</w:t>
+      </w:r>
+      <w:r>
+        <w:t>uesto quadrato contiene all’interno dei filamenti, inoltre cercaFilamentiInRegione() restituisce 1 se ha successo, 0 se fallisce. Ci attendiamo il valore 1.</w:t>
+      </w:r>
+    </w:p>
+    <w:p>
+      <w:pPr>
+        <w:pStyle w:val="ListParagraph"/>
+        <w:spacing w:after="0"/>
+        <w:ind w:left="360"/>
+      </w:pPr>
+      <w:r>
+        <w:rPr>
+          <w:u w:val="single"/>
+        </w:rPr>
+        <w:t>Valore ottenuto</w:t>
+      </w:r>
+      <w:r>
+        <w:t xml:space="preserve">:  </w:t>
+      </w:r>
+      <w:r>
+        <w:t>1</w:t>
+      </w:r>
+    </w:p>
+    <w:p>
+      <w:pPr>
+        <w:pStyle w:val="ListParagraph"/>
+        <w:numPr>
+          <w:ilvl w:val="0"/>
+          <w:numId w:val="11"/>
+        </w:numPr>
+      </w:pPr>
+      <w:r>
+        <w:t xml:space="preserve">Ricerca di filamenti in un quadrato </w:t>
+      </w:r>
+      <w:r>
+        <w:t>con raggio negativo</w:t>
+      </w:r>
+    </w:p>
+    <w:p>
+      <w:pPr>
+        <w:pStyle w:val="ListParagraph"/>
+        <w:spacing w:after="0"/>
+        <w:ind w:left="360"/>
+      </w:pPr>
+      <w:r>
+        <w:rPr>
+          <w:u w:val="single"/>
+        </w:rPr>
+        <w:t>Valore atteso</w:t>
+      </w:r>
+      <w:r>
+        <w:rPr>
+          <w:u w:val="single"/>
+        </w:rPr>
+        <w:t xml:space="preserve">: </w:t>
+      </w:r>
+      <w:r>
+        <w:t>Non esistono lunghezze negative, quindi ci aspettiamo il valore 0</w:t>
+      </w:r>
+    </w:p>
+    <w:p>
+      <w:pPr>
+        <w:pStyle w:val="ListParagraph"/>
+        <w:spacing w:after="0"/>
+        <w:ind w:left="360"/>
+      </w:pPr>
+      <w:r>
+        <w:rPr>
+          <w:u w:val="single"/>
+        </w:rPr>
+        <w:t>Valore ottenuto</w:t>
+      </w:r>
+      <w:r>
+        <w:t xml:space="preserve">:  </w:t>
+      </w:r>
+      <w:r>
+        <w:t>0</w:t>
+      </w:r>
+    </w:p>
+    <w:p>
+      <w:pPr>
+        <w:pStyle w:val="ListParagraph"/>
+        <w:numPr>
+          <w:ilvl w:val="0"/>
+          <w:numId w:val="11"/>
+        </w:numPr>
+        <w:spacing w:after="0"/>
+      </w:pPr>
+      <w:r>
+        <w:t>Ricerca di filam</w:t>
+      </w:r>
+      <w:r>
+        <w:t>enti in un cerchio</w:t>
+      </w:r>
+      <w:r>
+        <w:t xml:space="preserve"> di raggio 50.0 e centro in (0,0)</w:t>
+      </w:r>
+    </w:p>
+    <w:p>
+      <w:pPr>
+        <w:spacing w:after="0"/>
+        <w:ind w:left="360"/>
+      </w:pPr>
+      <w:r>
+        <w:rPr>
+          <w:u w:val="single"/>
+        </w:rPr>
+        <w:t>Valore atteso:  Q</w:t>
+      </w:r>
+      <w:r>
+        <w:t xml:space="preserve">uesto </w:t>
+      </w:r>
+      <w:r>
+        <w:t>cerchio</w:t>
+      </w:r>
+      <w:r>
+        <w:t xml:space="preserve"> contiene all’interno dei filamenti, inoltre cercaFilamentiInRegione() restituisce 1 se ha successo, 0 se fallisce. Ci attendiamo il valore 1.</w:t>
+      </w:r>
+    </w:p>
+    <w:p>
+      <w:pPr>
+        <w:spacing w:after="0"/>
+        <w:ind w:left="360"/>
+      </w:pPr>
+      <w:r>
+        <w:rPr>
+          <w:u w:val="single"/>
+        </w:rPr>
+        <w:t>Valore ottenuto</w:t>
+      </w:r>
+      <w:r>
+        <w:t>:  1</w:t>
+      </w:r>
+    </w:p>
+    <w:p>
+      <w:pPr>
+        <w:pStyle w:val="ListParagraph"/>
+        <w:numPr>
+          <w:ilvl w:val="0"/>
+          <w:numId w:val="11"/>
+        </w:numPr>
+      </w:pPr>
+      <w:r>
+        <w:t xml:space="preserve">Ricerca di filamenti in un </w:t>
+      </w:r>
+      <w:r>
+        <w:t>cerchio</w:t>
+      </w:r>
+      <w:r>
+        <w:t xml:space="preserve"> fallimentare</w:t>
+      </w:r>
+    </w:p>
+    <w:p>
+      <w:pPr>
+        <w:pStyle w:val="ListParagraph"/>
+        <w:ind w:left="360"/>
+      </w:pPr>
+      <w:r>
+        <w:t xml:space="preserve">Ricerca di filamenti in un </w:t>
+      </w:r>
+      <w:r>
+        <w:t>cerchio</w:t>
+      </w:r>
+      <w:r>
+        <w:t xml:space="preserve"> con raggio negativo</w:t>
+      </w:r>
+    </w:p>
+    <w:p>
+      <w:pPr>
+        <w:pStyle w:val="ListParagraph"/>
+        <w:spacing w:after="0"/>
+        <w:ind w:left="360"/>
+      </w:pPr>
+      <w:r>
+        <w:rPr>
+          <w:u w:val="single"/>
+        </w:rPr>
+        <w:t>Valore atteso</w:t>
+      </w:r>
+      <w:r>
+        <w:rPr>
+          <w:u w:val="single"/>
+        </w:rPr>
+        <w:t xml:space="preserve">: </w:t>
+      </w:r>
+      <w:r>
+        <w:t>Non esistono lunghezze negative, quindi ci aspettiamo il valore 0</w:t>
+      </w:r>
+    </w:p>
+    <w:p>
+      <w:pPr>
+        <w:pStyle w:val="ListParagraph"/>
+        <w:spacing w:after="0"/>
+        <w:ind w:left="360"/>
+      </w:pPr>
+      <w:r>
+        <w:rPr>
+          <w:u w:val="single"/>
+        </w:rPr>
+        <w:t>Valore ottenuto</w:t>
+      </w:r>
+      <w:r>
+        <w:t>:  0</w:t>
+      </w:r>
+    </w:p>
+    <w:p>
+      <w:pPr>
+        <w:pStyle w:val="Heading4"/>
         <w:rPr>
           <w:color w:val="002060"/>
         </w:rPr>
+      </w:pPr>
+      <w:r>
+        <w:rPr>
+          <w:color w:val="002060"/>
+        </w:rPr>
+        <w:lastRenderedPageBreak/>
+        <w:t>Requisito 9</w:t>
+      </w:r>
+    </w:p>
+    <w:p>
+      <w:r>
+        <w:t xml:space="preserve">Da notare che non sono state </w:t>
+      </w:r>
+      <w:r>
+        <w:t>contate</w:t>
+      </w:r>
+      <w:r>
+        <w:t xml:space="preserve"> tutte le stelle ma solo quelle con idstar dispari e non divisibile per 3, per rendere piu’ rapida la ricerca.</w:t>
+      </w:r>
+      <w:r>
+        <w:t xml:space="preserve"> Inoltre poiché ogni nuovo filamento di cui vogliamo sapere le stelle interne viene aggiunto alla tabella temporanea stelle_in_filamenti_tmp</w:t>
+      </w:r>
+      <w:r>
+        <w:t xml:space="preserve"> insieme al le sue stelle</w:t>
+      </w:r>
+      <w:r>
+        <w:t>,  usando questo accorgimento limitiamo anche lo spazio utilizzato.</w:t>
+      </w:r>
+    </w:p>
+    <w:p>
+      <w:r>
+        <w:t>Test effettuati:</w:t>
+      </w:r>
+    </w:p>
+    <w:p>
+      <w:pPr>
+        <w:pStyle w:val="ListParagraph"/>
+        <w:numPr>
+          <w:ilvl w:val="0"/>
+          <w:numId w:val="12"/>
+        </w:numPr>
+        <w:shd w:val="clear" w:color="auto" w:fill="FFFFFF"/>
+        <w:ind w:left="360"/>
+      </w:pPr>
+      <w:r>
+        <w:t>Controllo delle stelle interne al filamento 409</w:t>
+      </w:r>
+    </w:p>
+    <w:p>
+      <w:pPr>
+        <w:pStyle w:val="ListParagraph"/>
+        <w:shd w:val="clear" w:color="auto" w:fill="FFFFFF"/>
+        <w:ind w:left="360"/>
+      </w:pPr>
+      <w:r>
+        <w:rPr>
+          <w:u w:val="single"/>
+        </w:rPr>
+        <w:t>Valore atteso</w:t>
+      </w:r>
+      <w:r>
+        <w:t xml:space="preserve">: </w:t>
+      </w:r>
+      <w:r>
+        <w:t xml:space="preserve"> </w:t>
+      </w:r>
+      <w:r>
+        <w:t>Sappiamo che il filamento 409 di Herscel contiene al suo interno 5349 stelle.</w:t>
+      </w:r>
+    </w:p>
+    <w:p>
+      <w:pPr>
+        <w:pStyle w:val="ListParagraph"/>
+        <w:spacing w:after="0"/>
+        <w:ind w:left="360"/>
+      </w:pPr>
+      <w:r>
+        <w:rPr>
+          <w:u w:val="single"/>
+        </w:rPr>
+        <w:t>Valore ottenuto</w:t>
+      </w:r>
+      <w:r>
+        <w:t xml:space="preserve">:  </w:t>
+      </w:r>
+      <w:r>
+        <w:t>5349</w:t>
+      </w:r>
+    </w:p>
+    <w:p>
+      <w:pPr>
+        <w:pStyle w:val="ListParagraph"/>
+        <w:numPr>
+          <w:ilvl w:val="0"/>
+          <w:numId w:val="12"/>
+        </w:numPr>
+        <w:spacing w:after="0"/>
+        <w:ind w:left="360"/>
+      </w:pPr>
+      <w:r>
+        <w:t>Ricerca delle stelle interne al filamento 45</w:t>
+      </w:r>
+      <w:r>
+        <w:t>. Vogliamo controllare che le stelle interne al filamento 45 siano  diverse da 0.</w:t>
+      </w:r>
+      <w:r>
+        <w:t xml:space="preserve"> </w:t>
+      </w:r>
+    </w:p>
+    <w:p>
+      <w:pPr>
+        <w:pStyle w:val="ListParagraph"/>
+        <w:spacing w:after="0"/>
+        <w:ind w:left="360"/>
+      </w:pPr>
+      <w:r>
+        <w:rPr>
+          <w:u w:val="single"/>
+        </w:rPr>
+        <w:t xml:space="preserve">Valore atteso: </w:t>
+      </w:r>
+      <w:r>
+        <w:t>un valore diverso da 0.</w:t>
+      </w:r>
+      <w:r>
+        <w:t xml:space="preserve"> (La somma tra le stelle trovate di ogni tipo)</w:t>
+      </w:r>
+    </w:p>
+    <w:p>
+      <w:pPr>
+        <w:pStyle w:val="ListParagraph"/>
+        <w:spacing w:after="0"/>
+        <w:ind w:left="360"/>
+      </w:pPr>
+      <w:r>
+        <w:rPr>
+          <w:u w:val="single"/>
+        </w:rPr>
+        <w:t>Valore ottenuto</w:t>
+      </w:r>
+      <w:r>
+        <w:t xml:space="preserve">:  </w:t>
+      </w:r>
+      <w:r>
+        <w:t>4378</w:t>
+      </w:r>
+    </w:p>
+    <w:p>
+      <w:pPr>
+        <w:pStyle w:val="ListParagraph"/>
+        <w:numPr>
+          <w:ilvl w:val="0"/>
+          <w:numId w:val="12"/>
+        </w:numPr>
+        <w:spacing w:after="0"/>
+        <w:ind w:left="360"/>
+      </w:pPr>
+      <w:r>
+        <w:t>Ricerca delle stelle interne al filamenti 0 (inesistente)</w:t>
+      </w:r>
+    </w:p>
+    <w:p>
+      <w:pPr>
+        <w:pStyle w:val="ListParagraph"/>
+        <w:ind w:left="360"/>
+      </w:pPr>
+      <w:r>
+        <w:rPr>
+          <w:u w:val="single"/>
+        </w:rPr>
+        <w:t xml:space="preserve">Valore atteso: </w:t>
+      </w:r>
+      <w:r>
+        <w:t xml:space="preserve">Quel filamento </w:t>
+      </w:r>
+      <w:r>
+        <w:t>n</w:t>
+      </w:r>
+      <w:r>
+        <w:t>on esist</w:t>
+      </w:r>
+      <w:r>
+        <w:t>e perciò non dovrebbero essere state trovate stelle</w:t>
+      </w:r>
+      <w:r>
+        <w:t>.</w:t>
+      </w:r>
+    </w:p>
+    <w:p>
+      <w:pPr>
+        <w:pStyle w:val="ListParagraph"/>
+        <w:spacing w:after="0"/>
+        <w:ind w:left="0" w:firstLine="348"/>
+      </w:pPr>
+      <w:r>
+        <w:rPr>
+          <w:u w:val="single"/>
+        </w:rPr>
+        <w:t>Valore ottenuto</w:t>
+      </w:r>
+      <w:r>
+        <w:t>:  0</w:t>
+      </w:r>
+    </w:p>
+    <w:p>
+      <w:pPr>
+        <w:pStyle w:val="Heading4"/>
+        <w:rPr>
+          <w:color w:val="002060"/>
+        </w:rPr>
+      </w:pPr>
+      <w:r>
+        <w:rPr>
+          <w:color w:val="002060"/>
+        </w:rPr>
+        <w:t>Requisito 10</w:t>
+      </w:r>
+    </w:p>
+    <w:p>
+      <w:r>
+        <w:t>Test effettuati:</w:t>
+      </w:r>
+    </w:p>
+    <w:p>
+      <w:pPr>
+        <w:pStyle w:val="ListParagraph"/>
+        <w:numPr>
+          <w:ilvl w:val="0"/>
+          <w:numId w:val="14"/>
+        </w:numPr>
+        <w:ind w:left="360"/>
+      </w:pPr>
+      <w:r>
+        <w:t>Controllo del numero di stelle interne a un rettangolo di base 12 e altezza 4, centrato in (0,0)</w:t>
+      </w:r>
+    </w:p>
+    <w:p>
+      <w:pPr>
+        <w:pStyle w:val="ListParagraph"/>
+        <w:ind w:left="360"/>
+      </w:pPr>
+      <w:r>
+        <w:rPr>
+          <w:u w:val="single"/>
+        </w:rPr>
+        <w:t xml:space="preserve">Valore atteso: </w:t>
+      </w:r>
+      <w:r>
+        <w:t xml:space="preserve">In questo rettangolo </w:t>
+      </w:r>
+      <w:r>
+        <w:t xml:space="preserve"> sono presenti stelle, perciò ci aspettiamo che la somma dei tipi delle stelle sia </w:t>
+      </w:r>
+      <w:r>
+        <w:t xml:space="preserve">pari </w:t>
+      </w:r>
+      <w:r>
+        <w:t xml:space="preserve">a </w:t>
+      </w:r>
+      <w:r>
+        <w:t>702</w:t>
+      </w:r>
+    </w:p>
+    <w:p>
+      <w:pPr>
+        <w:pStyle w:val="ListParagraph"/>
+        <w:ind w:left="360"/>
+      </w:pPr>
+      <w:r>
+        <w:rPr>
+          <w:u w:val="single"/>
+        </w:rPr>
+        <w:t>Valore ottenuto</w:t>
+      </w:r>
+      <w:r>
+        <w:t xml:space="preserve">:  </w:t>
+      </w:r>
+      <w:r>
+        <w:t>702</w:t>
+      </w:r>
+    </w:p>
+    <w:p>
+      <w:pPr>
+        <w:pStyle w:val="ListParagraph"/>
+        <w:numPr>
+          <w:ilvl w:val="0"/>
+          <w:numId w:val="14"/>
+        </w:numPr>
+        <w:ind w:left="360"/>
+      </w:pPr>
+      <w:r>
+        <w:t xml:space="preserve">Ricerca fallimentare nel rettangolo di base 4 e altezza 12, </w:t>
+      </w:r>
+      <w:r>
+        <w:t>, centrato in (0,0)</w:t>
+      </w:r>
+    </w:p>
+    <w:p>
+      <w:pPr>
+        <w:pStyle w:val="ListParagraph"/>
+        <w:ind w:left="360"/>
+      </w:pPr>
+      <w:r>
+        <w:rPr>
+          <w:u w:val="single"/>
+        </w:rPr>
+        <w:t xml:space="preserve">Valore atteso: </w:t>
+      </w:r>
+      <w:r>
+        <w:t>In questo rettangolo NON sono presenti stelle, perciò ci aspettiamo che la somma dei tipi delle stelle sia pari a 0</w:t>
+      </w:r>
+    </w:p>
+    <w:p>
+      <w:pPr>
+        <w:pStyle w:val="ListParagraph"/>
+        <w:spacing w:after="0"/>
+        <w:ind w:left="360"/>
+      </w:pPr>
+      <w:r>
+        <w:rPr>
+          <w:u w:val="single"/>
+        </w:rPr>
+        <w:t>Valore ottenuto</w:t>
+      </w:r>
+      <w:r>
+        <w:t>:  0</w:t>
+      </w:r>
+    </w:p>
+    <w:p>
+      <w:pPr>
+        <w:pStyle w:val="Heading4"/>
+        <w:rPr>
+          <w:color w:val="002060"/>
+        </w:rPr>
+      </w:pPr>
+      <w:r>
+        <w:rPr>
+          <w:color w:val="002060"/>
+        </w:rPr>
+        <w:t xml:space="preserve">Requisito </w:t>
+      </w:r>
+      <w:r>
+        <w:rPr>
+          <w:color w:val="002060"/>
+        </w:rPr>
+        <w:t>11</w:t>
+      </w:r>
+    </w:p>
+    <w:p>
+      <w:pPr>
+        <w:spacing w:after="0"/>
+      </w:pPr>
+      <w:r>
+        <w:t>Test effettuato: Controlliamo che per il segmento 257 del filamento 409 di Herschel vengano calcolate distanze esatte. Non è possibile scegliere un segmento non appartenente al filamento specificato, perché nell’applicazione vengono automaticamente elencati i segmenti del filamento in una choiche box.</w:t>
+      </w:r>
+    </w:p>
+    <w:p>
+      <w:pPr>
+        <w:pStyle w:val="HTMLPreformatted"/>
+        <w:shd w:val="clear" w:color="auto" w:fill="FFFFFF"/>
+        <w:rPr>
+          <w:rFonts w:asciiTheme="minorHAnsi" w:eastAsiaTheme="minorHAnsi" w:hAnsiTheme="minorHAnsi" w:cstheme="minorBidi"/>
+          <w:sz w:val="22"/>
+          <w:szCs w:val="22"/>
+          <w:lang w:eastAsia="en-US"/>
+        </w:rPr>
+      </w:pPr>
+      <w:r>
+        <w:rPr>
+          <w:rFonts w:asciiTheme="minorHAnsi" w:eastAsiaTheme="minorHAnsi" w:hAnsiTheme="minorHAnsi" w:cstheme="minorBidi"/>
+          <w:sz w:val="22"/>
+          <w:szCs w:val="22"/>
+          <w:u w:val="single"/>
+          <w:lang w:eastAsia="en-US"/>
+        </w:rPr>
+        <w:t>Valori attesi</w:t>
+      </w:r>
+      <w:r>
+        <w:rPr>
+          <w:rFonts w:asciiTheme="minorHAnsi" w:eastAsiaTheme="minorHAnsi" w:hAnsiTheme="minorHAnsi" w:cstheme="minorBidi"/>
+          <w:sz w:val="22"/>
+          <w:szCs w:val="22"/>
+          <w:lang w:eastAsia="en-US"/>
+        </w:rPr>
+        <w:t xml:space="preserve">: primo punto dista: </w:t>
+      </w:r>
+      <w:r>
+        <w:rPr>
+          <w:rFonts w:asciiTheme="minorHAnsi" w:eastAsiaTheme="minorHAnsi" w:hAnsiTheme="minorHAnsi" w:cstheme="minorBidi"/>
+          <w:sz w:val="22"/>
+          <w:szCs w:val="22"/>
+          <w:lang w:eastAsia="en-US"/>
+        </w:rPr>
+        <w:t>0.01469</w:t>
+      </w:r>
+      <w:r>
+        <w:rPr>
+          <w:rFonts w:asciiTheme="minorHAnsi" w:eastAsiaTheme="minorHAnsi" w:hAnsiTheme="minorHAnsi" w:cstheme="minorBidi"/>
+          <w:sz w:val="22"/>
+          <w:szCs w:val="22"/>
+          <w:lang w:eastAsia="en-US"/>
+        </w:rPr>
+        <w:t xml:space="preserve">, ultimo punto dista: </w:t>
+      </w:r>
+      <w:r>
+        <w:rPr>
+          <w:rFonts w:asciiTheme="minorHAnsi" w:eastAsiaTheme="minorHAnsi" w:hAnsiTheme="minorHAnsi" w:cstheme="minorBidi"/>
+          <w:sz w:val="22"/>
+          <w:szCs w:val="22"/>
+          <w:lang w:eastAsia="en-US"/>
+        </w:rPr>
+        <w:t>0.01472</w:t>
+      </w:r>
+      <w:r>
+        <w:rPr>
+          <w:rFonts w:asciiTheme="minorHAnsi" w:eastAsiaTheme="minorHAnsi" w:hAnsiTheme="minorHAnsi" w:cstheme="minorBidi"/>
+          <w:sz w:val="22"/>
+          <w:szCs w:val="22"/>
+          <w:lang w:eastAsia="en-US"/>
+        </w:rPr>
+        <w:t xml:space="preserve"> Entrambi con un errore di 0.00002.</w:t>
+      </w:r>
+    </w:p>
+    <w:p>
+      <w:pPr>
+        <w:rPr>
+          <w:u w:val="single"/>
+        </w:rPr>
+      </w:pPr>
+      <w:r>
+        <w:rPr>
+          <w:u w:val="single"/>
+        </w:rPr>
+        <w:t xml:space="preserve">Valori ottenuti:  </w:t>
+      </w:r>
+      <w:r>
+        <w:t>0.01469</w:t>
+      </w:r>
+      <w:r>
+        <w:t xml:space="preserve">, </w:t>
+      </w:r>
+      <w:r>
+        <w:t>0.01472</w:t>
+      </w:r>
+    </w:p>
+    <w:p>
+      <w:pPr>
+        <w:pStyle w:val="Heading4"/>
+        <w:rPr>
+          <w:color w:val="002060"/>
+        </w:rPr>
+      </w:pPr>
+      <w:r>
+        <w:rPr>
+          <w:color w:val="002060"/>
+        </w:rPr>
         <w:t>Requisito</w:t>
       </w:r>
       <w:r>
         <w:rPr>
           <w:color w:val="002060"/>
-          <w:lang w:val="en-US"/>
-        </w:rPr>
-        <w:t xml:space="preserve"> 4</w:t>
-      </w:r>
-    </w:p>
-    <w:p>
-      <w:pPr>
-        <w:pStyle w:val="Heading4"/>
-        <w:rPr>
-          <w:color w:val="002060"/>
-          <w:lang w:val="en-US"/>
-        </w:rPr>
-      </w:pPr>
-      <w:r>
-        <w:rPr>
-          <w:color w:val="002060"/>
-          <w:lang w:val="en-US"/>
-        </w:rPr>
-        <w:t xml:space="preserve">Class Diagram </w:t>
-      </w:r>
-      <w:r>
-        <w:rPr>
-          <w:color w:val="002060"/>
-        </w:rPr>
-        <w:t>Requisito</w:t>
-      </w:r>
-      <w:r>
-        <w:rPr>
-          <w:color w:val="002060"/>
-          <w:lang w:val="en-US"/>
-        </w:rPr>
-        <w:t xml:space="preserve"> 5</w:t>
-      </w:r>
-    </w:p>
-    <w:p>
-      <w:pPr>
-        <w:pStyle w:val="Heading4"/>
-        <w:rPr>
-          <w:color w:val="002060"/>
-          <w:lang w:val="en-US"/>
-        </w:rPr>
-      </w:pPr>
-      <w:r>
-        <w:rPr>
-          <w:color w:val="002060"/>
-          <w:lang w:val="en-US"/>
-        </w:rPr>
-        <w:t xml:space="preserve">Class Diagram </w:t>
-      </w:r>
-      <w:r>
-        <w:rPr>
-          <w:color w:val="002060"/>
-        </w:rPr>
-        <w:t>Requisito</w:t>
-      </w:r>
-      <w:r>
-        <w:rPr>
-          <w:color w:val="002060"/>
-          <w:lang w:val="en-US"/>
-        </w:rPr>
-        <w:t xml:space="preserve"> 6</w:t>
-      </w:r>
-    </w:p>
-    <w:p>
-      <w:pPr>
-        <w:pStyle w:val="Heading4"/>
-        <w:rPr>
-          <w:color w:val="002060"/>
-          <w:lang w:val="en-US"/>
-        </w:rPr>
-      </w:pPr>
-      <w:r>
-        <w:rPr>
-          <w:color w:val="002060"/>
-          <w:lang w:val="en-US"/>
-        </w:rPr>
-        <w:t xml:space="preserve">Class Diagram </w:t>
-      </w:r>
-      <w:r>
-        <w:rPr>
-          <w:color w:val="002060"/>
-        </w:rPr>
-        <w:t>Requisito</w:t>
-      </w:r>
-      <w:r>
-        <w:rPr>
-          <w:color w:val="002060"/>
-          <w:lang w:val="en-US"/>
-        </w:rPr>
-        <w:t xml:space="preserve"> 7</w:t>
-      </w:r>
-    </w:p>
-    <w:p>
-      <w:pPr>
-        <w:pStyle w:val="Heading4"/>
-        <w:rPr>
-          <w:color w:val="002060"/>
-          <w:lang w:val="en-US"/>
-        </w:rPr>
-      </w:pPr>
-      <w:r>
-        <w:rPr>
-          <w:color w:val="002060"/>
-          <w:lang w:val="en-US"/>
-        </w:rPr>
-        <w:t xml:space="preserve">Class Diagram </w:t>
-      </w:r>
-      <w:r>
-        <w:rPr>
-          <w:color w:val="002060"/>
-        </w:rPr>
-        <w:t>Requisito</w:t>
-      </w:r>
-      <w:r>
-        <w:rPr>
-          <w:color w:val="002060"/>
-          <w:lang w:val="en-US"/>
-        </w:rPr>
-        <w:t xml:space="preserve"> 8</w:t>
-      </w:r>
-    </w:p>
-    <w:p>
-      <w:pPr>
-        <w:pStyle w:val="Heading4"/>
-        <w:rPr>
-          <w:color w:val="002060"/>
-          <w:lang w:val="en-US"/>
-        </w:rPr>
-      </w:pPr>
-      <w:r>
-        <w:rPr>
-          <w:color w:val="002060"/>
-          <w:lang w:val="en-US"/>
-        </w:rPr>
-        <w:t xml:space="preserve">Class Diagram </w:t>
-      </w:r>
-      <w:r>
-        <w:rPr>
-          <w:color w:val="002060"/>
-        </w:rPr>
-        <w:t>Requisito</w:t>
-      </w:r>
-      <w:r>
-        <w:rPr>
-          <w:color w:val="002060"/>
-          <w:lang w:val="en-US"/>
-        </w:rPr>
-        <w:t xml:space="preserve"> 9</w:t>
-      </w:r>
-    </w:p>
-    <w:p>
-      <w:pPr>
-        <w:pStyle w:val="Heading4"/>
-        <w:rPr>
-          <w:color w:val="002060"/>
-          <w:lang w:val="en-US"/>
-        </w:rPr>
-      </w:pPr>
-      <w:r>
-        <w:rPr>
-          <w:color w:val="002060"/>
-          <w:lang w:val="en-US"/>
-        </w:rPr>
-        <w:t xml:space="preserve">Class Diagram </w:t>
-      </w:r>
-      <w:r>
-        <w:rPr>
-          <w:color w:val="002060"/>
-        </w:rPr>
-        <w:t>Requisito</w:t>
-      </w:r>
-      <w:r>
-        <w:rPr>
-          <w:color w:val="002060"/>
-          <w:lang w:val="en-US"/>
-        </w:rPr>
-        <w:t xml:space="preserve"> 10</w:t>
-      </w:r>
-    </w:p>
-    <w:p>
-      <w:pPr>
-        <w:pStyle w:val="Heading4"/>
-        <w:rPr>
-          <w:color w:val="002060"/>
-          <w:lang w:val="en-US"/>
-        </w:rPr>
-      </w:pPr>
-      <w:r>
-        <w:rPr>
-          <w:color w:val="002060"/>
-          <w:lang w:val="en-US"/>
-        </w:rPr>
-        <w:t xml:space="preserve">Class Diagram </w:t>
-      </w:r>
-      <w:r>
-        <w:rPr>
-          <w:color w:val="002060"/>
-        </w:rPr>
-        <w:t>Requisito</w:t>
-      </w:r>
-      <w:r>
-        <w:rPr>
-          <w:color w:val="002060"/>
-          <w:lang w:val="en-US"/>
-        </w:rPr>
-        <w:t xml:space="preserve"> 11</w:t>
-      </w:r>
-    </w:p>
-    <w:p>
-      <w:pPr>
-        <w:pStyle w:val="Heading4"/>
-        <w:rPr>
-          <w:color w:val="002060"/>
-          <w:lang w:val="en-US"/>
-        </w:rPr>
-      </w:pPr>
-      <w:r>
-        <w:rPr>
-          <w:color w:val="002060"/>
-        </w:rPr>
-        <w:t>Class Diagram Requisito</w:t>
-      </w:r>
-      <w:r>
-        <w:rPr>
-          <w:color w:val="002060"/>
-          <w:lang w:val="en-US"/>
         </w:rPr>
         <w:t xml:space="preserve"> 12</w:t>
+      </w:r>
+    </w:p>
+    <w:p>
+      <w:pPr>
+        <w:spacing w:after="0"/>
+      </w:pPr>
+      <w:r>
+        <w:t>Test effettuati:</w:t>
+      </w:r>
+    </w:p>
+    <w:p>
+      <w:pPr>
+        <w:pStyle w:val="ListParagraph"/>
+        <w:numPr>
+          <w:ilvl w:val="0"/>
+          <w:numId w:val="15"/>
+        </w:numPr>
+      </w:pPr>
+      <w:r>
+        <w:t>Calcolo delle distanze delle stelle interne a un filamento rispetto alla spina dorsale.</w:t>
+      </w:r>
+      <w:r>
+        <w:t xml:space="preserve"> Vengono calcolate le distanze delle stelle nel filamento 409 e ordinate per distanza. </w:t>
+      </w:r>
+    </w:p>
+    <w:p>
+      <w:pPr>
+        <w:pStyle w:val="ListParagraph"/>
+      </w:pPr>
+      <w:r>
+        <w:rPr>
+          <w:u w:val="single"/>
+        </w:rPr>
+        <w:t>Valore Attesi</w:t>
+      </w:r>
+      <w:r>
+        <w:t xml:space="preserve">:  </w:t>
+      </w:r>
+      <w:r>
+        <w:t>calcolaDistStellaSpina</w:t>
+      </w:r>
+      <w:r>
+        <w:t>() ritorna un valore boolean vero se i calcoli hanno successo, falso se falliscono. il filamento esiste quindi ci aspettiamo true.</w:t>
+      </w:r>
+    </w:p>
+    <w:p>
+      <w:pPr>
+        <w:pStyle w:val="ListParagraph"/>
+        <w:rPr>
+          <w:u w:val="single"/>
+        </w:rPr>
+      </w:pPr>
+      <w:r>
+        <w:rPr>
+          <w:u w:val="single"/>
+        </w:rPr>
+        <w:t>Valore Ottenuto</w:t>
+      </w:r>
+      <w:r>
+        <w:rPr>
+          <w:u w:val="single"/>
+        </w:rPr>
+        <w:t xml:space="preserve">: </w:t>
+      </w:r>
+      <w:r>
+        <w:t>true</w:t>
+      </w:r>
+    </w:p>
+    <w:p>
+      <w:pPr>
+        <w:pStyle w:val="ListParagraph"/>
+        <w:numPr>
+          <w:ilvl w:val="0"/>
+          <w:numId w:val="15"/>
+        </w:numPr>
+      </w:pPr>
+      <w:r>
+        <w:t xml:space="preserve">Calcolo fallito </w:t>
+      </w:r>
+      <w:r>
+        <w:t>delle distanze delle stelle interne a un filamento rispetto alla spina dorsale.</w:t>
+      </w:r>
+      <w:r>
+        <w:t xml:space="preserve"> Cerchiamo le distanze delle stelle interne al filamento 0, inesistente.</w:t>
+      </w:r>
+    </w:p>
+    <w:p>
+      <w:pPr>
+        <w:pStyle w:val="ListParagraph"/>
+        <w:rPr>
+          <w:u w:val="single"/>
+        </w:rPr>
+      </w:pPr>
+      <w:r>
+        <w:rPr>
+          <w:u w:val="single"/>
+        </w:rPr>
+        <w:t>Valore Atteso</w:t>
+      </w:r>
+      <w:r>
+        <w:rPr>
+          <w:u w:val="single"/>
+        </w:rPr>
+        <w:t xml:space="preserve">: </w:t>
+      </w:r>
+      <w:r>
+        <w:t>poiché il filamento non esiste non d</w:t>
+      </w:r>
+      <w:r>
+        <w:t>ovrebbe essere trovata</w:t>
+      </w:r>
+      <w:r>
+        <w:t xml:space="preserve"> </w:t>
+      </w:r>
+      <w:r>
+        <w:t>nessuna stella e attendiamo il valore false.</w:t>
+      </w:r>
+    </w:p>
+    <w:p>
+      <w:pPr>
+        <w:pStyle w:val="ListParagraph"/>
+      </w:pPr>
+      <w:r>
+        <w:rPr>
+          <w:u w:val="single"/>
+        </w:rPr>
+        <w:t>Valore ottenuto</w:t>
+      </w:r>
+      <w:r>
+        <w:t>: false</w:t>
       </w:r>
     </w:p>
     <w:sectPr>
@@ -5720,6 +7924,270 @@
 <file path=word/numbering.xml><?xml version="1.0" encoding="utf-8"?>
 <w:numbering xmlns:wpc="http://schemas.microsoft.com/office/word/2010/wordprocessingCanvas" xmlns:mc="http://schemas.openxmlformats.org/markup-compatibility/2006" xmlns:o="urn:schemas-microsoft-com:office:office" xmlns:r="http://schemas.openxmlformats.org/officeDocument/2006/relationships" xmlns:m="http://schemas.openxmlformats.org/officeDocument/2006/math" xmlns:v="urn:schemas-microsoft-com:vml" xmlns:wp14="http://schemas.microsoft.com/office/word/2010/wordprocessingDrawing" xmlns:wp="http://schemas.openxmlformats.org/drawingml/2006/wordprocessingDrawing" xmlns:w10="urn:schemas-microsoft-com:office:word" xmlns:w="http://schemas.openxmlformats.org/wordprocessingml/2006/main" xmlns:w14="http://schemas.microsoft.com/office/word/2010/wordml" xmlns:wpg="http://schemas.microsoft.com/office/word/2010/wordprocessingGroup" xmlns:wpi="http://schemas.microsoft.com/office/word/2010/wordprocessingInk" xmlns:wne="http://schemas.microsoft.com/office/word/2006/wordml" xmlns:wps="http://schemas.microsoft.com/office/word/2010/wordprocessingShape" mc:Ignorable="w14 wp14">
   <w:abstractNum w:abstractNumId="0">
+    <w:nsid w:val="065403AE"/>
+    <w:multiLevelType w:val="hybridMultilevel"/>
+    <w:tmpl w:val="E9BA1CD0"/>
+    <w:lvl w:ilvl="0" w:tplc="0410000F">
+      <w:start w:val="1"/>
+      <w:numFmt w:val="decimal"/>
+      <w:lvlText w:val="%1."/>
+      <w:lvlJc w:val="left"/>
+      <w:pPr>
+        <w:ind w:left="720" w:hanging="360"/>
+      </w:pPr>
+      <w:rPr>
+        <w:rFonts w:hint="default"/>
+      </w:rPr>
+    </w:lvl>
+    <w:lvl w:ilvl="1" w:tplc="04100019" w:tentative="1">
+      <w:start w:val="1"/>
+      <w:numFmt w:val="lowerLetter"/>
+      <w:lvlText w:val="%2."/>
+      <w:lvlJc w:val="left"/>
+      <w:pPr>
+        <w:ind w:left="1440" w:hanging="360"/>
+      </w:pPr>
+    </w:lvl>
+    <w:lvl w:ilvl="2" w:tplc="0410001B" w:tentative="1">
+      <w:start w:val="1"/>
+      <w:numFmt w:val="lowerRoman"/>
+      <w:lvlText w:val="%3."/>
+      <w:lvlJc w:val="right"/>
+      <w:pPr>
+        <w:ind w:left="2160" w:hanging="180"/>
+      </w:pPr>
+    </w:lvl>
+    <w:lvl w:ilvl="3" w:tplc="0410000F" w:tentative="1">
+      <w:start w:val="1"/>
+      <w:numFmt w:val="decimal"/>
+      <w:lvlText w:val="%4."/>
+      <w:lvlJc w:val="left"/>
+      <w:pPr>
+        <w:ind w:left="2880" w:hanging="360"/>
+      </w:pPr>
+    </w:lvl>
+    <w:lvl w:ilvl="4" w:tplc="04100019" w:tentative="1">
+      <w:start w:val="1"/>
+      <w:numFmt w:val="lowerLetter"/>
+      <w:lvlText w:val="%5."/>
+      <w:lvlJc w:val="left"/>
+      <w:pPr>
+        <w:ind w:left="3600" w:hanging="360"/>
+      </w:pPr>
+    </w:lvl>
+    <w:lvl w:ilvl="5" w:tplc="0410001B" w:tentative="1">
+      <w:start w:val="1"/>
+      <w:numFmt w:val="lowerRoman"/>
+      <w:lvlText w:val="%6."/>
+      <w:lvlJc w:val="right"/>
+      <w:pPr>
+        <w:ind w:left="4320" w:hanging="180"/>
+      </w:pPr>
+    </w:lvl>
+    <w:lvl w:ilvl="6" w:tplc="0410000F" w:tentative="1">
+      <w:start w:val="1"/>
+      <w:numFmt w:val="decimal"/>
+      <w:lvlText w:val="%7."/>
+      <w:lvlJc w:val="left"/>
+      <w:pPr>
+        <w:ind w:left="5040" w:hanging="360"/>
+      </w:pPr>
+    </w:lvl>
+    <w:lvl w:ilvl="7" w:tplc="04100019" w:tentative="1">
+      <w:start w:val="1"/>
+      <w:numFmt w:val="lowerLetter"/>
+      <w:lvlText w:val="%8."/>
+      <w:lvlJc w:val="left"/>
+      <w:pPr>
+        <w:ind w:left="5760" w:hanging="360"/>
+      </w:pPr>
+    </w:lvl>
+    <w:lvl w:ilvl="8" w:tplc="0410001B" w:tentative="1">
+      <w:start w:val="1"/>
+      <w:numFmt w:val="lowerRoman"/>
+      <w:lvlText w:val="%9."/>
+      <w:lvlJc w:val="right"/>
+      <w:pPr>
+        <w:ind w:left="6480" w:hanging="180"/>
+      </w:pPr>
+    </w:lvl>
+  </w:abstractNum>
+  <w:abstractNum w:abstractNumId="1">
+    <w:nsid w:val="06AB0233"/>
+    <w:multiLevelType w:val="hybridMultilevel"/>
+    <w:tmpl w:val="B5C4ADC2"/>
+    <w:lvl w:ilvl="0" w:tplc="0410000F">
+      <w:start w:val="1"/>
+      <w:numFmt w:val="decimal"/>
+      <w:lvlText w:val="%1."/>
+      <w:lvlJc w:val="left"/>
+      <w:pPr>
+        <w:ind w:left="720" w:hanging="360"/>
+      </w:pPr>
+    </w:lvl>
+    <w:lvl w:ilvl="1" w:tplc="04100019">
+      <w:start w:val="1"/>
+      <w:numFmt w:val="lowerLetter"/>
+      <w:lvlText w:val="%2."/>
+      <w:lvlJc w:val="left"/>
+      <w:pPr>
+        <w:ind w:left="1440" w:hanging="360"/>
+      </w:pPr>
+    </w:lvl>
+    <w:lvl w:ilvl="2" w:tplc="0410001B">
+      <w:start w:val="1"/>
+      <w:numFmt w:val="lowerRoman"/>
+      <w:lvlText w:val="%3."/>
+      <w:lvlJc w:val="right"/>
+      <w:pPr>
+        <w:ind w:left="2160" w:hanging="180"/>
+      </w:pPr>
+    </w:lvl>
+    <w:lvl w:ilvl="3" w:tplc="0410000F">
+      <w:start w:val="1"/>
+      <w:numFmt w:val="decimal"/>
+      <w:lvlText w:val="%4."/>
+      <w:lvlJc w:val="left"/>
+      <w:pPr>
+        <w:ind w:left="2880" w:hanging="360"/>
+      </w:pPr>
+    </w:lvl>
+    <w:lvl w:ilvl="4" w:tplc="04100019" w:tentative="1">
+      <w:start w:val="1"/>
+      <w:numFmt w:val="lowerLetter"/>
+      <w:lvlText w:val="%5."/>
+      <w:lvlJc w:val="left"/>
+      <w:pPr>
+        <w:ind w:left="3600" w:hanging="360"/>
+      </w:pPr>
+    </w:lvl>
+    <w:lvl w:ilvl="5" w:tplc="0410001B" w:tentative="1">
+      <w:start w:val="1"/>
+      <w:numFmt w:val="lowerRoman"/>
+      <w:lvlText w:val="%6."/>
+      <w:lvlJc w:val="right"/>
+      <w:pPr>
+        <w:ind w:left="4320" w:hanging="180"/>
+      </w:pPr>
+    </w:lvl>
+    <w:lvl w:ilvl="6" w:tplc="0410000F" w:tentative="1">
+      <w:start w:val="1"/>
+      <w:numFmt w:val="decimal"/>
+      <w:lvlText w:val="%7."/>
+      <w:lvlJc w:val="left"/>
+      <w:pPr>
+        <w:ind w:left="5040" w:hanging="360"/>
+      </w:pPr>
+    </w:lvl>
+    <w:lvl w:ilvl="7" w:tplc="04100019" w:tentative="1">
+      <w:start w:val="1"/>
+      <w:numFmt w:val="lowerLetter"/>
+      <w:lvlText w:val="%8."/>
+      <w:lvlJc w:val="left"/>
+      <w:pPr>
+        <w:ind w:left="5760" w:hanging="360"/>
+      </w:pPr>
+    </w:lvl>
+    <w:lvl w:ilvl="8" w:tplc="0410001B" w:tentative="1">
+      <w:start w:val="1"/>
+      <w:numFmt w:val="lowerRoman"/>
+      <w:lvlText w:val="%9."/>
+      <w:lvlJc w:val="right"/>
+      <w:pPr>
+        <w:ind w:left="6480" w:hanging="180"/>
+      </w:pPr>
+    </w:lvl>
+  </w:abstractNum>
+  <w:abstractNum w:abstractNumId="2">
+    <w:nsid w:val="11FE7A19"/>
+    <w:multiLevelType w:val="hybridMultilevel"/>
+    <w:tmpl w:val="3154C3D6"/>
+    <w:lvl w:ilvl="0" w:tplc="0410000F">
+      <w:start w:val="1"/>
+      <w:numFmt w:val="decimal"/>
+      <w:lvlText w:val="%1."/>
+      <w:lvlJc w:val="left"/>
+      <w:pPr>
+        <w:ind w:left="720" w:hanging="360"/>
+      </w:pPr>
+      <w:rPr>
+        <w:rFonts w:hint="default"/>
+      </w:rPr>
+    </w:lvl>
+    <w:lvl w:ilvl="1" w:tplc="04100019" w:tentative="1">
+      <w:start w:val="1"/>
+      <w:numFmt w:val="lowerLetter"/>
+      <w:lvlText w:val="%2."/>
+      <w:lvlJc w:val="left"/>
+      <w:pPr>
+        <w:ind w:left="1440" w:hanging="360"/>
+      </w:pPr>
+    </w:lvl>
+    <w:lvl w:ilvl="2" w:tplc="0410001B" w:tentative="1">
+      <w:start w:val="1"/>
+      <w:numFmt w:val="lowerRoman"/>
+      <w:lvlText w:val="%3."/>
+      <w:lvlJc w:val="right"/>
+      <w:pPr>
+        <w:ind w:left="2160" w:hanging="180"/>
+      </w:pPr>
+    </w:lvl>
+    <w:lvl w:ilvl="3" w:tplc="0410000F" w:tentative="1">
+      <w:start w:val="1"/>
+      <w:numFmt w:val="decimal"/>
+      <w:lvlText w:val="%4."/>
+      <w:lvlJc w:val="left"/>
+      <w:pPr>
+        <w:ind w:left="2880" w:hanging="360"/>
+      </w:pPr>
+    </w:lvl>
+    <w:lvl w:ilvl="4" w:tplc="04100019" w:tentative="1">
+      <w:start w:val="1"/>
+      <w:numFmt w:val="lowerLetter"/>
+      <w:lvlText w:val="%5."/>
+      <w:lvlJc w:val="left"/>
+      <w:pPr>
+        <w:ind w:left="3600" w:hanging="360"/>
+      </w:pPr>
+    </w:lvl>
+    <w:lvl w:ilvl="5" w:tplc="0410001B" w:tentative="1">
+      <w:start w:val="1"/>
+      <w:numFmt w:val="lowerRoman"/>
+      <w:lvlText w:val="%6."/>
+      <w:lvlJc w:val="right"/>
+      <w:pPr>
+        <w:ind w:left="4320" w:hanging="180"/>
+      </w:pPr>
+    </w:lvl>
+    <w:lvl w:ilvl="6" w:tplc="0410000F" w:tentative="1">
+      <w:start w:val="1"/>
+      <w:numFmt w:val="decimal"/>
+      <w:lvlText w:val="%7."/>
+      <w:lvlJc w:val="left"/>
+      <w:pPr>
+        <w:ind w:left="5040" w:hanging="360"/>
+      </w:pPr>
+    </w:lvl>
+    <w:lvl w:ilvl="7" w:tplc="04100019" w:tentative="1">
+      <w:start w:val="1"/>
+      <w:numFmt w:val="lowerLetter"/>
+      <w:lvlText w:val="%8."/>
+      <w:lvlJc w:val="left"/>
+      <w:pPr>
+        <w:ind w:left="5760" w:hanging="360"/>
+      </w:pPr>
+    </w:lvl>
+    <w:lvl w:ilvl="8" w:tplc="0410001B" w:tentative="1">
+      <w:start w:val="1"/>
+      <w:numFmt w:val="lowerRoman"/>
+      <w:lvlText w:val="%9."/>
+      <w:lvlJc w:val="right"/>
+      <w:pPr>
+        <w:ind w:left="6480" w:hanging="180"/>
+      </w:pPr>
+    </w:lvl>
+  </w:abstractNum>
+  <w:abstractNum w:abstractNumId="3">
     <w:nsid w:val="123E0E71"/>
     <w:multiLevelType w:val="hybridMultilevel"/>
     <w:tmpl w:val="4B3803A4"/>
@@ -5832,7 +8300,274 @@
       </w:rPr>
     </w:lvl>
   </w:abstractNum>
-  <w:abstractNum w:abstractNumId="1">
+  <w:abstractNum w:abstractNumId="4">
+    <w:nsid w:val="13EA2248"/>
+    <w:multiLevelType w:val="hybridMultilevel"/>
+    <w:tmpl w:val="3A94AA8E"/>
+    <w:lvl w:ilvl="0" w:tplc="0410000F">
+      <w:start w:val="1"/>
+      <w:numFmt w:val="decimal"/>
+      <w:lvlText w:val="%1."/>
+      <w:lvlJc w:val="left"/>
+      <w:pPr>
+        <w:ind w:left="720" w:hanging="360"/>
+      </w:pPr>
+      <w:rPr>
+        <w:rFonts w:hint="default"/>
+      </w:rPr>
+    </w:lvl>
+    <w:lvl w:ilvl="1" w:tplc="04100019" w:tentative="1">
+      <w:start w:val="1"/>
+      <w:numFmt w:val="lowerLetter"/>
+      <w:lvlText w:val="%2."/>
+      <w:lvlJc w:val="left"/>
+      <w:pPr>
+        <w:ind w:left="1440" w:hanging="360"/>
+      </w:pPr>
+    </w:lvl>
+    <w:lvl w:ilvl="2" w:tplc="0410001B" w:tentative="1">
+      <w:start w:val="1"/>
+      <w:numFmt w:val="lowerRoman"/>
+      <w:lvlText w:val="%3."/>
+      <w:lvlJc w:val="right"/>
+      <w:pPr>
+        <w:ind w:left="2160" w:hanging="180"/>
+      </w:pPr>
+    </w:lvl>
+    <w:lvl w:ilvl="3" w:tplc="0410000F" w:tentative="1">
+      <w:start w:val="1"/>
+      <w:numFmt w:val="decimal"/>
+      <w:lvlText w:val="%4."/>
+      <w:lvlJc w:val="left"/>
+      <w:pPr>
+        <w:ind w:left="2880" w:hanging="360"/>
+      </w:pPr>
+    </w:lvl>
+    <w:lvl w:ilvl="4" w:tplc="04100019" w:tentative="1">
+      <w:start w:val="1"/>
+      <w:numFmt w:val="lowerLetter"/>
+      <w:lvlText w:val="%5."/>
+      <w:lvlJc w:val="left"/>
+      <w:pPr>
+        <w:ind w:left="3600" w:hanging="360"/>
+      </w:pPr>
+    </w:lvl>
+    <w:lvl w:ilvl="5" w:tplc="0410001B" w:tentative="1">
+      <w:start w:val="1"/>
+      <w:numFmt w:val="lowerRoman"/>
+      <w:lvlText w:val="%6."/>
+      <w:lvlJc w:val="right"/>
+      <w:pPr>
+        <w:ind w:left="4320" w:hanging="180"/>
+      </w:pPr>
+    </w:lvl>
+    <w:lvl w:ilvl="6" w:tplc="0410000F" w:tentative="1">
+      <w:start w:val="1"/>
+      <w:numFmt w:val="decimal"/>
+      <w:lvlText w:val="%7."/>
+      <w:lvlJc w:val="left"/>
+      <w:pPr>
+        <w:ind w:left="5040" w:hanging="360"/>
+      </w:pPr>
+    </w:lvl>
+    <w:lvl w:ilvl="7" w:tplc="04100019" w:tentative="1">
+      <w:start w:val="1"/>
+      <w:numFmt w:val="lowerLetter"/>
+      <w:lvlText w:val="%8."/>
+      <w:lvlJc w:val="left"/>
+      <w:pPr>
+        <w:ind w:left="5760" w:hanging="360"/>
+      </w:pPr>
+    </w:lvl>
+    <w:lvl w:ilvl="8" w:tplc="0410001B" w:tentative="1">
+      <w:start w:val="1"/>
+      <w:numFmt w:val="lowerRoman"/>
+      <w:lvlText w:val="%9."/>
+      <w:lvlJc w:val="right"/>
+      <w:pPr>
+        <w:ind w:left="6480" w:hanging="180"/>
+      </w:pPr>
+    </w:lvl>
+  </w:abstractNum>
+  <w:abstractNum w:abstractNumId="5">
+    <w:nsid w:val="14291521"/>
+    <w:multiLevelType w:val="hybridMultilevel"/>
+    <w:tmpl w:val="C7B2761E"/>
+    <w:lvl w:ilvl="0" w:tplc="0410000F">
+      <w:start w:val="1"/>
+      <w:numFmt w:val="decimal"/>
+      <w:lvlText w:val="%1."/>
+      <w:lvlJc w:val="left"/>
+      <w:pPr>
+        <w:ind w:left="360" w:hanging="360"/>
+      </w:pPr>
+      <w:rPr>
+        <w:rFonts w:hint="default"/>
+      </w:rPr>
+    </w:lvl>
+    <w:lvl w:ilvl="1" w:tplc="04100019" w:tentative="1">
+      <w:start w:val="1"/>
+      <w:numFmt w:val="lowerLetter"/>
+      <w:lvlText w:val="%2."/>
+      <w:lvlJc w:val="left"/>
+      <w:pPr>
+        <w:ind w:left="1080" w:hanging="360"/>
+      </w:pPr>
+    </w:lvl>
+    <w:lvl w:ilvl="2" w:tplc="0410001B" w:tentative="1">
+      <w:start w:val="1"/>
+      <w:numFmt w:val="lowerRoman"/>
+      <w:lvlText w:val="%3."/>
+      <w:lvlJc w:val="right"/>
+      <w:pPr>
+        <w:ind w:left="1800" w:hanging="180"/>
+      </w:pPr>
+    </w:lvl>
+    <w:lvl w:ilvl="3" w:tplc="0410000F" w:tentative="1">
+      <w:start w:val="1"/>
+      <w:numFmt w:val="decimal"/>
+      <w:lvlText w:val="%4."/>
+      <w:lvlJc w:val="left"/>
+      <w:pPr>
+        <w:ind w:left="2520" w:hanging="360"/>
+      </w:pPr>
+    </w:lvl>
+    <w:lvl w:ilvl="4" w:tplc="04100019" w:tentative="1">
+      <w:start w:val="1"/>
+      <w:numFmt w:val="lowerLetter"/>
+      <w:lvlText w:val="%5."/>
+      <w:lvlJc w:val="left"/>
+      <w:pPr>
+        <w:ind w:left="3240" w:hanging="360"/>
+      </w:pPr>
+    </w:lvl>
+    <w:lvl w:ilvl="5" w:tplc="0410001B" w:tentative="1">
+      <w:start w:val="1"/>
+      <w:numFmt w:val="lowerRoman"/>
+      <w:lvlText w:val="%6."/>
+      <w:lvlJc w:val="right"/>
+      <w:pPr>
+        <w:ind w:left="3960" w:hanging="180"/>
+      </w:pPr>
+    </w:lvl>
+    <w:lvl w:ilvl="6" w:tplc="0410000F" w:tentative="1">
+      <w:start w:val="1"/>
+      <w:numFmt w:val="decimal"/>
+      <w:lvlText w:val="%7."/>
+      <w:lvlJc w:val="left"/>
+      <w:pPr>
+        <w:ind w:left="4680" w:hanging="360"/>
+      </w:pPr>
+    </w:lvl>
+    <w:lvl w:ilvl="7" w:tplc="04100019" w:tentative="1">
+      <w:start w:val="1"/>
+      <w:numFmt w:val="lowerLetter"/>
+      <w:lvlText w:val="%8."/>
+      <w:lvlJc w:val="left"/>
+      <w:pPr>
+        <w:ind w:left="5400" w:hanging="360"/>
+      </w:pPr>
+    </w:lvl>
+    <w:lvl w:ilvl="8" w:tplc="0410001B" w:tentative="1">
+      <w:start w:val="1"/>
+      <w:numFmt w:val="lowerRoman"/>
+      <w:lvlText w:val="%9."/>
+      <w:lvlJc w:val="right"/>
+      <w:pPr>
+        <w:ind w:left="6120" w:hanging="180"/>
+      </w:pPr>
+    </w:lvl>
+  </w:abstractNum>
+  <w:abstractNum w:abstractNumId="6">
+    <w:nsid w:val="24F91097"/>
+    <w:multiLevelType w:val="hybridMultilevel"/>
+    <w:tmpl w:val="7120647E"/>
+    <w:lvl w:ilvl="0" w:tplc="0410000F">
+      <w:start w:val="1"/>
+      <w:numFmt w:val="decimal"/>
+      <w:lvlText w:val="%1."/>
+      <w:lvlJc w:val="left"/>
+      <w:pPr>
+        <w:ind w:left="720" w:hanging="360"/>
+      </w:pPr>
+      <w:rPr>
+        <w:rFonts w:hint="default"/>
+      </w:rPr>
+    </w:lvl>
+    <w:lvl w:ilvl="1" w:tplc="04100019">
+      <w:start w:val="1"/>
+      <w:numFmt w:val="lowerLetter"/>
+      <w:lvlText w:val="%2."/>
+      <w:lvlJc w:val="left"/>
+      <w:pPr>
+        <w:ind w:left="1440" w:hanging="360"/>
+      </w:pPr>
+    </w:lvl>
+    <w:lvl w:ilvl="2" w:tplc="0410001B" w:tentative="1">
+      <w:start w:val="1"/>
+      <w:numFmt w:val="lowerRoman"/>
+      <w:lvlText w:val="%3."/>
+      <w:lvlJc w:val="right"/>
+      <w:pPr>
+        <w:ind w:left="2160" w:hanging="180"/>
+      </w:pPr>
+    </w:lvl>
+    <w:lvl w:ilvl="3" w:tplc="0410000F" w:tentative="1">
+      <w:start w:val="1"/>
+      <w:numFmt w:val="decimal"/>
+      <w:lvlText w:val="%4."/>
+      <w:lvlJc w:val="left"/>
+      <w:pPr>
+        <w:ind w:left="2880" w:hanging="360"/>
+      </w:pPr>
+    </w:lvl>
+    <w:lvl w:ilvl="4" w:tplc="04100019" w:tentative="1">
+      <w:start w:val="1"/>
+      <w:numFmt w:val="lowerLetter"/>
+      <w:lvlText w:val="%5."/>
+      <w:lvlJc w:val="left"/>
+      <w:pPr>
+        <w:ind w:left="3600" w:hanging="360"/>
+      </w:pPr>
+    </w:lvl>
+    <w:lvl w:ilvl="5" w:tplc="0410001B" w:tentative="1">
+      <w:start w:val="1"/>
+      <w:numFmt w:val="lowerRoman"/>
+      <w:lvlText w:val="%6."/>
+      <w:lvlJc w:val="right"/>
+      <w:pPr>
+        <w:ind w:left="4320" w:hanging="180"/>
+      </w:pPr>
+    </w:lvl>
+    <w:lvl w:ilvl="6" w:tplc="0410000F" w:tentative="1">
+      <w:start w:val="1"/>
+      <w:numFmt w:val="decimal"/>
+      <w:lvlText w:val="%7."/>
+      <w:lvlJc w:val="left"/>
+      <w:pPr>
+        <w:ind w:left="5040" w:hanging="360"/>
+      </w:pPr>
+    </w:lvl>
+    <w:lvl w:ilvl="7" w:tplc="04100019" w:tentative="1">
+      <w:start w:val="1"/>
+      <w:numFmt w:val="lowerLetter"/>
+      <w:lvlText w:val="%8."/>
+      <w:lvlJc w:val="left"/>
+      <w:pPr>
+        <w:ind w:left="5760" w:hanging="360"/>
+      </w:pPr>
+    </w:lvl>
+    <w:lvl w:ilvl="8" w:tplc="0410001B" w:tentative="1">
+      <w:start w:val="1"/>
+      <w:numFmt w:val="lowerRoman"/>
+      <w:lvlText w:val="%9."/>
+      <w:lvlJc w:val="right"/>
+      <w:pPr>
+        <w:ind w:left="6480" w:hanging="180"/>
+      </w:pPr>
+    </w:lvl>
+  </w:abstractNum>
+  <w:abstractNum w:abstractNumId="7">
     <w:nsid w:val="53F349F0"/>
     <w:multiLevelType w:val="hybridMultilevel"/>
     <w:tmpl w:val="F83E27C8"/>
@@ -5945,7 +8680,185 @@
       </w:rPr>
     </w:lvl>
   </w:abstractNum>
-  <w:abstractNum w:abstractNumId="2">
+  <w:abstractNum w:abstractNumId="8">
+    <w:nsid w:val="5B9406B1"/>
+    <w:multiLevelType w:val="hybridMultilevel"/>
+    <w:tmpl w:val="9D542B4A"/>
+    <w:lvl w:ilvl="0" w:tplc="1214EC46">
+      <w:start w:val="1"/>
+      <w:numFmt w:val="decimal"/>
+      <w:lvlText w:val="%1."/>
+      <w:lvlJc w:val="left"/>
+      <w:pPr>
+        <w:ind w:left="720" w:hanging="360"/>
+      </w:pPr>
+      <w:rPr>
+        <w:rFonts w:hint="default"/>
+      </w:rPr>
+    </w:lvl>
+    <w:lvl w:ilvl="1" w:tplc="04100019">
+      <w:start w:val="1"/>
+      <w:numFmt w:val="lowerLetter"/>
+      <w:lvlText w:val="%2."/>
+      <w:lvlJc w:val="left"/>
+      <w:pPr>
+        <w:ind w:left="1440" w:hanging="360"/>
+      </w:pPr>
+    </w:lvl>
+    <w:lvl w:ilvl="2" w:tplc="0410001B">
+      <w:start w:val="1"/>
+      <w:numFmt w:val="lowerRoman"/>
+      <w:lvlText w:val="%3."/>
+      <w:lvlJc w:val="right"/>
+      <w:pPr>
+        <w:ind w:left="2160" w:hanging="180"/>
+      </w:pPr>
+    </w:lvl>
+    <w:lvl w:ilvl="3" w:tplc="0410000F" w:tentative="1">
+      <w:start w:val="1"/>
+      <w:numFmt w:val="decimal"/>
+      <w:lvlText w:val="%4."/>
+      <w:lvlJc w:val="left"/>
+      <w:pPr>
+        <w:ind w:left="2880" w:hanging="360"/>
+      </w:pPr>
+    </w:lvl>
+    <w:lvl w:ilvl="4" w:tplc="04100019" w:tentative="1">
+      <w:start w:val="1"/>
+      <w:numFmt w:val="lowerLetter"/>
+      <w:lvlText w:val="%5."/>
+      <w:lvlJc w:val="left"/>
+      <w:pPr>
+        <w:ind w:left="3600" w:hanging="360"/>
+      </w:pPr>
+    </w:lvl>
+    <w:lvl w:ilvl="5" w:tplc="0410001B" w:tentative="1">
+      <w:start w:val="1"/>
+      <w:numFmt w:val="lowerRoman"/>
+      <w:lvlText w:val="%6."/>
+      <w:lvlJc w:val="right"/>
+      <w:pPr>
+        <w:ind w:left="4320" w:hanging="180"/>
+      </w:pPr>
+    </w:lvl>
+    <w:lvl w:ilvl="6" w:tplc="0410000F" w:tentative="1">
+      <w:start w:val="1"/>
+      <w:numFmt w:val="decimal"/>
+      <w:lvlText w:val="%7."/>
+      <w:lvlJc w:val="left"/>
+      <w:pPr>
+        <w:ind w:left="5040" w:hanging="360"/>
+      </w:pPr>
+    </w:lvl>
+    <w:lvl w:ilvl="7" w:tplc="04100019" w:tentative="1">
+      <w:start w:val="1"/>
+      <w:numFmt w:val="lowerLetter"/>
+      <w:lvlText w:val="%8."/>
+      <w:lvlJc w:val="left"/>
+      <w:pPr>
+        <w:ind w:left="5760" w:hanging="360"/>
+      </w:pPr>
+    </w:lvl>
+    <w:lvl w:ilvl="8" w:tplc="0410001B" w:tentative="1">
+      <w:start w:val="1"/>
+      <w:numFmt w:val="lowerRoman"/>
+      <w:lvlText w:val="%9."/>
+      <w:lvlJc w:val="right"/>
+      <w:pPr>
+        <w:ind w:left="6480" w:hanging="180"/>
+      </w:pPr>
+    </w:lvl>
+  </w:abstractNum>
+  <w:abstractNum w:abstractNumId="9">
+    <w:nsid w:val="66146B6D"/>
+    <w:multiLevelType w:val="hybridMultilevel"/>
+    <w:tmpl w:val="9C44844A"/>
+    <w:lvl w:ilvl="0" w:tplc="0410000F">
+      <w:start w:val="1"/>
+      <w:numFmt w:val="decimal"/>
+      <w:lvlText w:val="%1."/>
+      <w:lvlJc w:val="left"/>
+      <w:pPr>
+        <w:ind w:left="720" w:hanging="360"/>
+      </w:pPr>
+      <w:rPr>
+        <w:rFonts w:hint="default"/>
+      </w:rPr>
+    </w:lvl>
+    <w:lvl w:ilvl="1" w:tplc="04100019" w:tentative="1">
+      <w:start w:val="1"/>
+      <w:numFmt w:val="lowerLetter"/>
+      <w:lvlText w:val="%2."/>
+      <w:lvlJc w:val="left"/>
+      <w:pPr>
+        <w:ind w:left="1440" w:hanging="360"/>
+      </w:pPr>
+    </w:lvl>
+    <w:lvl w:ilvl="2" w:tplc="0410001B" w:tentative="1">
+      <w:start w:val="1"/>
+      <w:numFmt w:val="lowerRoman"/>
+      <w:lvlText w:val="%3."/>
+      <w:lvlJc w:val="right"/>
+      <w:pPr>
+        <w:ind w:left="2160" w:hanging="180"/>
+      </w:pPr>
+    </w:lvl>
+    <w:lvl w:ilvl="3" w:tplc="0410000F" w:tentative="1">
+      <w:start w:val="1"/>
+      <w:numFmt w:val="decimal"/>
+      <w:lvlText w:val="%4."/>
+      <w:lvlJc w:val="left"/>
+      <w:pPr>
+        <w:ind w:left="2880" w:hanging="360"/>
+      </w:pPr>
+    </w:lvl>
+    <w:lvl w:ilvl="4" w:tplc="04100019" w:tentative="1">
+      <w:start w:val="1"/>
+      <w:numFmt w:val="lowerLetter"/>
+      <w:lvlText w:val="%5."/>
+      <w:lvlJc w:val="left"/>
+      <w:pPr>
+        <w:ind w:left="3600" w:hanging="360"/>
+      </w:pPr>
+    </w:lvl>
+    <w:lvl w:ilvl="5" w:tplc="0410001B" w:tentative="1">
+      <w:start w:val="1"/>
+      <w:numFmt w:val="lowerRoman"/>
+      <w:lvlText w:val="%6."/>
+      <w:lvlJc w:val="right"/>
+      <w:pPr>
+        <w:ind w:left="4320" w:hanging="180"/>
+      </w:pPr>
+    </w:lvl>
+    <w:lvl w:ilvl="6" w:tplc="0410000F" w:tentative="1">
+      <w:start w:val="1"/>
+      <w:numFmt w:val="decimal"/>
+      <w:lvlText w:val="%7."/>
+      <w:lvlJc w:val="left"/>
+      <w:pPr>
+        <w:ind w:left="5040" w:hanging="360"/>
+      </w:pPr>
+    </w:lvl>
+    <w:lvl w:ilvl="7" w:tplc="04100019" w:tentative="1">
+      <w:start w:val="1"/>
+      <w:numFmt w:val="lowerLetter"/>
+      <w:lvlText w:val="%8."/>
+      <w:lvlJc w:val="left"/>
+      <w:pPr>
+        <w:ind w:left="5760" w:hanging="360"/>
+      </w:pPr>
+    </w:lvl>
+    <w:lvl w:ilvl="8" w:tplc="0410001B" w:tentative="1">
+      <w:start w:val="1"/>
+      <w:numFmt w:val="lowerRoman"/>
+      <w:lvlText w:val="%9."/>
+      <w:lvlJc w:val="right"/>
+      <w:pPr>
+        <w:ind w:left="6480" w:hanging="180"/>
+      </w:pPr>
+    </w:lvl>
+  </w:abstractNum>
+  <w:abstractNum w:abstractNumId="10">
     <w:nsid w:val="6AC019CF"/>
     <w:multiLevelType w:val="hybridMultilevel"/>
     <w:tmpl w:val="96E2C3F0"/>
@@ -6058,7 +8971,185 @@
       </w:rPr>
     </w:lvl>
   </w:abstractNum>
-  <w:abstractNum w:abstractNumId="3">
+  <w:abstractNum w:abstractNumId="11">
+    <w:nsid w:val="6F3D4A6D"/>
+    <w:multiLevelType w:val="hybridMultilevel"/>
+    <w:tmpl w:val="842C12FA"/>
+    <w:lvl w:ilvl="0" w:tplc="0410000F">
+      <w:start w:val="1"/>
+      <w:numFmt w:val="decimal"/>
+      <w:lvlText w:val="%1."/>
+      <w:lvlJc w:val="left"/>
+      <w:pPr>
+        <w:ind w:left="360" w:hanging="360"/>
+      </w:pPr>
+      <w:rPr>
+        <w:rFonts w:hint="default"/>
+      </w:rPr>
+    </w:lvl>
+    <w:lvl w:ilvl="1" w:tplc="04100019" w:tentative="1">
+      <w:start w:val="1"/>
+      <w:numFmt w:val="lowerLetter"/>
+      <w:lvlText w:val="%2."/>
+      <w:lvlJc w:val="left"/>
+      <w:pPr>
+        <w:ind w:left="1080" w:hanging="360"/>
+      </w:pPr>
+    </w:lvl>
+    <w:lvl w:ilvl="2" w:tplc="0410001B" w:tentative="1">
+      <w:start w:val="1"/>
+      <w:numFmt w:val="lowerRoman"/>
+      <w:lvlText w:val="%3."/>
+      <w:lvlJc w:val="right"/>
+      <w:pPr>
+        <w:ind w:left="1800" w:hanging="180"/>
+      </w:pPr>
+    </w:lvl>
+    <w:lvl w:ilvl="3" w:tplc="0410000F" w:tentative="1">
+      <w:start w:val="1"/>
+      <w:numFmt w:val="decimal"/>
+      <w:lvlText w:val="%4."/>
+      <w:lvlJc w:val="left"/>
+      <w:pPr>
+        <w:ind w:left="2520" w:hanging="360"/>
+      </w:pPr>
+    </w:lvl>
+    <w:lvl w:ilvl="4" w:tplc="04100019" w:tentative="1">
+      <w:start w:val="1"/>
+      <w:numFmt w:val="lowerLetter"/>
+      <w:lvlText w:val="%5."/>
+      <w:lvlJc w:val="left"/>
+      <w:pPr>
+        <w:ind w:left="3240" w:hanging="360"/>
+      </w:pPr>
+    </w:lvl>
+    <w:lvl w:ilvl="5" w:tplc="0410001B" w:tentative="1">
+      <w:start w:val="1"/>
+      <w:numFmt w:val="lowerRoman"/>
+      <w:lvlText w:val="%6."/>
+      <w:lvlJc w:val="right"/>
+      <w:pPr>
+        <w:ind w:left="3960" w:hanging="180"/>
+      </w:pPr>
+    </w:lvl>
+    <w:lvl w:ilvl="6" w:tplc="0410000F" w:tentative="1">
+      <w:start w:val="1"/>
+      <w:numFmt w:val="decimal"/>
+      <w:lvlText w:val="%7."/>
+      <w:lvlJc w:val="left"/>
+      <w:pPr>
+        <w:ind w:left="4680" w:hanging="360"/>
+      </w:pPr>
+    </w:lvl>
+    <w:lvl w:ilvl="7" w:tplc="04100019" w:tentative="1">
+      <w:start w:val="1"/>
+      <w:numFmt w:val="lowerLetter"/>
+      <w:lvlText w:val="%8."/>
+      <w:lvlJc w:val="left"/>
+      <w:pPr>
+        <w:ind w:left="5400" w:hanging="360"/>
+      </w:pPr>
+    </w:lvl>
+    <w:lvl w:ilvl="8" w:tplc="0410001B" w:tentative="1">
+      <w:start w:val="1"/>
+      <w:numFmt w:val="lowerRoman"/>
+      <w:lvlText w:val="%9."/>
+      <w:lvlJc w:val="right"/>
+      <w:pPr>
+        <w:ind w:left="6120" w:hanging="180"/>
+      </w:pPr>
+    </w:lvl>
+  </w:abstractNum>
+  <w:abstractNum w:abstractNumId="12">
+    <w:nsid w:val="75871FE0"/>
+    <w:multiLevelType w:val="hybridMultilevel"/>
+    <w:tmpl w:val="F3E8A2C4"/>
+    <w:lvl w:ilvl="0" w:tplc="A4420F78">
+      <w:start w:val="3"/>
+      <w:numFmt w:val="decimal"/>
+      <w:lvlText w:val="%1."/>
+      <w:lvlJc w:val="left"/>
+      <w:pPr>
+        <w:ind w:left="1080" w:hanging="360"/>
+      </w:pPr>
+      <w:rPr>
+        <w:rFonts w:hint="default"/>
+      </w:rPr>
+    </w:lvl>
+    <w:lvl w:ilvl="1" w:tplc="04100019" w:tentative="1">
+      <w:start w:val="1"/>
+      <w:numFmt w:val="lowerLetter"/>
+      <w:lvlText w:val="%2."/>
+      <w:lvlJc w:val="left"/>
+      <w:pPr>
+        <w:ind w:left="2160" w:hanging="360"/>
+      </w:pPr>
+    </w:lvl>
+    <w:lvl w:ilvl="2" w:tplc="0410001B" w:tentative="1">
+      <w:start w:val="1"/>
+      <w:numFmt w:val="lowerRoman"/>
+      <w:lvlText w:val="%3."/>
+      <w:lvlJc w:val="right"/>
+      <w:pPr>
+        <w:ind w:left="2880" w:hanging="180"/>
+      </w:pPr>
+    </w:lvl>
+    <w:lvl w:ilvl="3" w:tplc="0410000F" w:tentative="1">
+      <w:start w:val="1"/>
+      <w:numFmt w:val="decimal"/>
+      <w:lvlText w:val="%4."/>
+      <w:lvlJc w:val="left"/>
+      <w:pPr>
+        <w:ind w:left="3600" w:hanging="360"/>
+      </w:pPr>
+    </w:lvl>
+    <w:lvl w:ilvl="4" w:tplc="04100019" w:tentative="1">
+      <w:start w:val="1"/>
+      <w:numFmt w:val="lowerLetter"/>
+      <w:lvlText w:val="%5."/>
+      <w:lvlJc w:val="left"/>
+      <w:pPr>
+        <w:ind w:left="4320" w:hanging="360"/>
+      </w:pPr>
+    </w:lvl>
+    <w:lvl w:ilvl="5" w:tplc="0410001B" w:tentative="1">
+      <w:start w:val="1"/>
+      <w:numFmt w:val="lowerRoman"/>
+      <w:lvlText w:val="%6."/>
+      <w:lvlJc w:val="right"/>
+      <w:pPr>
+        <w:ind w:left="5040" w:hanging="180"/>
+      </w:pPr>
+    </w:lvl>
+    <w:lvl w:ilvl="6" w:tplc="0410000F" w:tentative="1">
+      <w:start w:val="1"/>
+      <w:numFmt w:val="decimal"/>
+      <w:lvlText w:val="%7."/>
+      <w:lvlJc w:val="left"/>
+      <w:pPr>
+        <w:ind w:left="5760" w:hanging="360"/>
+      </w:pPr>
+    </w:lvl>
+    <w:lvl w:ilvl="7" w:tplc="04100019" w:tentative="1">
+      <w:start w:val="1"/>
+      <w:numFmt w:val="lowerLetter"/>
+      <w:lvlText w:val="%8."/>
+      <w:lvlJc w:val="left"/>
+      <w:pPr>
+        <w:ind w:left="6480" w:hanging="360"/>
+      </w:pPr>
+    </w:lvl>
+    <w:lvl w:ilvl="8" w:tplc="0410001B" w:tentative="1">
+      <w:start w:val="1"/>
+      <w:numFmt w:val="lowerRoman"/>
+      <w:lvlText w:val="%9."/>
+      <w:lvlJc w:val="right"/>
+      <w:pPr>
+        <w:ind w:left="7200" w:hanging="180"/>
+      </w:pPr>
+    </w:lvl>
+  </w:abstractNum>
+  <w:abstractNum w:abstractNumId="13">
     <w:nsid w:val="79911088"/>
     <w:multiLevelType w:val="hybridMultilevel"/>
     <w:tmpl w:val="B89254AA"/>
@@ -6171,17 +9262,139 @@
       </w:rPr>
     </w:lvl>
   </w:abstractNum>
+  <w:abstractNum w:abstractNumId="14">
+    <w:nsid w:val="7B6C3F1A"/>
+    <w:multiLevelType w:val="hybridMultilevel"/>
+    <w:tmpl w:val="AD2E2D48"/>
+    <w:lvl w:ilvl="0" w:tplc="0410000F">
+      <w:start w:val="1"/>
+      <w:numFmt w:val="decimal"/>
+      <w:lvlText w:val="%1."/>
+      <w:lvlJc w:val="left"/>
+      <w:pPr>
+        <w:ind w:left="720" w:hanging="360"/>
+      </w:pPr>
+      <w:rPr>
+        <w:rFonts w:hint="default"/>
+      </w:rPr>
+    </w:lvl>
+    <w:lvl w:ilvl="1" w:tplc="04100019" w:tentative="1">
+      <w:start w:val="1"/>
+      <w:numFmt w:val="lowerLetter"/>
+      <w:lvlText w:val="%2."/>
+      <w:lvlJc w:val="left"/>
+      <w:pPr>
+        <w:ind w:left="1440" w:hanging="360"/>
+      </w:pPr>
+    </w:lvl>
+    <w:lvl w:ilvl="2" w:tplc="0410001B" w:tentative="1">
+      <w:start w:val="1"/>
+      <w:numFmt w:val="lowerRoman"/>
+      <w:lvlText w:val="%3."/>
+      <w:lvlJc w:val="right"/>
+      <w:pPr>
+        <w:ind w:left="2160" w:hanging="180"/>
+      </w:pPr>
+    </w:lvl>
+    <w:lvl w:ilvl="3" w:tplc="0410000F" w:tentative="1">
+      <w:start w:val="1"/>
+      <w:numFmt w:val="decimal"/>
+      <w:lvlText w:val="%4."/>
+      <w:lvlJc w:val="left"/>
+      <w:pPr>
+        <w:ind w:left="2880" w:hanging="360"/>
+      </w:pPr>
+    </w:lvl>
+    <w:lvl w:ilvl="4" w:tplc="04100019" w:tentative="1">
+      <w:start w:val="1"/>
+      <w:numFmt w:val="lowerLetter"/>
+      <w:lvlText w:val="%5."/>
+      <w:lvlJc w:val="left"/>
+      <w:pPr>
+        <w:ind w:left="3600" w:hanging="360"/>
+      </w:pPr>
+    </w:lvl>
+    <w:lvl w:ilvl="5" w:tplc="0410001B" w:tentative="1">
+      <w:start w:val="1"/>
+      <w:numFmt w:val="lowerRoman"/>
+      <w:lvlText w:val="%6."/>
+      <w:lvlJc w:val="right"/>
+      <w:pPr>
+        <w:ind w:left="4320" w:hanging="180"/>
+      </w:pPr>
+    </w:lvl>
+    <w:lvl w:ilvl="6" w:tplc="0410000F" w:tentative="1">
+      <w:start w:val="1"/>
+      <w:numFmt w:val="decimal"/>
+      <w:lvlText w:val="%7."/>
+      <w:lvlJc w:val="left"/>
+      <w:pPr>
+        <w:ind w:left="5040" w:hanging="360"/>
+      </w:pPr>
+    </w:lvl>
+    <w:lvl w:ilvl="7" w:tplc="04100019" w:tentative="1">
+      <w:start w:val="1"/>
+      <w:numFmt w:val="lowerLetter"/>
+      <w:lvlText w:val="%8."/>
+      <w:lvlJc w:val="left"/>
+      <w:pPr>
+        <w:ind w:left="5760" w:hanging="360"/>
+      </w:pPr>
+    </w:lvl>
+    <w:lvl w:ilvl="8" w:tplc="0410001B" w:tentative="1">
+      <w:start w:val="1"/>
+      <w:numFmt w:val="lowerRoman"/>
+      <w:lvlText w:val="%9."/>
+      <w:lvlJc w:val="right"/>
+      <w:pPr>
+        <w:ind w:left="6480" w:hanging="180"/>
+      </w:pPr>
+    </w:lvl>
+  </w:abstractNum>
   <w:num w:numId="1">
+    <w:abstractNumId w:val="13"/>
+  </w:num>
+  <w:num w:numId="2">
     <w:abstractNumId w:val="3"/>
   </w:num>
-  <w:num w:numId="2">
+  <w:num w:numId="3">
+    <w:abstractNumId w:val="7"/>
+  </w:num>
+  <w:num w:numId="4">
+    <w:abstractNumId w:val="10"/>
+  </w:num>
+  <w:num w:numId="5">
+    <w:abstractNumId w:val="1"/>
+  </w:num>
+  <w:num w:numId="6">
+    <w:abstractNumId w:val="6"/>
+  </w:num>
+  <w:num w:numId="7">
+    <w:abstractNumId w:val="2"/>
+  </w:num>
+  <w:num w:numId="8">
+    <w:abstractNumId w:val="5"/>
+  </w:num>
+  <w:num w:numId="9">
+    <w:abstractNumId w:val="4"/>
+  </w:num>
+  <w:num w:numId="10">
+    <w:abstractNumId w:val="14"/>
+  </w:num>
+  <w:num w:numId="11">
+    <w:abstractNumId w:val="11"/>
+  </w:num>
+  <w:num w:numId="12">
+    <w:abstractNumId w:val="8"/>
+  </w:num>
+  <w:num w:numId="13">
+    <w:abstractNumId w:val="12"/>
+  </w:num>
+  <w:num w:numId="14">
     <w:abstractNumId w:val="0"/>
   </w:num>
-  <w:num w:numId="3">
-    <w:abstractNumId w:val="1"/>
-  </w:num>
-  <w:num w:numId="4">
-    <w:abstractNumId w:val="2"/>
+  <w:num w:numId="15">
+    <w:abstractNumId w:val="9"/>
   </w:num>
 </w:numbering>
 </file>
@@ -6558,7 +9771,6 @@
   <w:style w:type="character" w:default="1" w:styleId="DefaultParagraphFont">
     <w:name w:val="Default Paragraph Font"/>
     <w:uiPriority w:val="1"/>
-    <w:semiHidden/>
     <w:unhideWhenUsed/>
   </w:style>
   <w:style w:type="table" w:default="1" w:styleId="TableNormal">
@@ -7073,6 +10285,54 @@
       <w:u w:val="single"/>
     </w:rPr>
   </w:style>
+  <w:style w:type="paragraph" w:styleId="HTMLPreformatted">
+    <w:name w:val="HTML Preformatted"/>
+    <w:basedOn w:val="Normal"/>
+    <w:link w:val="HTMLPreformattedChar"/>
+    <w:uiPriority w:val="99"/>
+    <w:unhideWhenUsed/>
+    <w:rsid w:val="00787B1E"/>
+    <w:pPr>
+      <w:tabs>
+        <w:tab w:val="left" w:pos="916"/>
+        <w:tab w:val="left" w:pos="1832"/>
+        <w:tab w:val="left" w:pos="2748"/>
+        <w:tab w:val="left" w:pos="3664"/>
+        <w:tab w:val="left" w:pos="4580"/>
+        <w:tab w:val="left" w:pos="5496"/>
+        <w:tab w:val="left" w:pos="6412"/>
+        <w:tab w:val="left" w:pos="7328"/>
+        <w:tab w:val="left" w:pos="8244"/>
+        <w:tab w:val="left" w:pos="9160"/>
+        <w:tab w:val="left" w:pos="10076"/>
+        <w:tab w:val="left" w:pos="10992"/>
+        <w:tab w:val="left" w:pos="11908"/>
+        <w:tab w:val="left" w:pos="12824"/>
+        <w:tab w:val="left" w:pos="13740"/>
+        <w:tab w:val="left" w:pos="14656"/>
+      </w:tabs>
+      <w:spacing w:after="0" w:line="240" w:lineRule="auto"/>
+    </w:pPr>
+    <w:rPr>
+      <w:rFonts w:ascii="Courier New" w:eastAsia="Times New Roman" w:hAnsi="Courier New" w:cs="Courier New"/>
+      <w:sz w:val="20"/>
+      <w:szCs w:val="20"/>
+      <w:lang w:eastAsia="it-IT"/>
+    </w:rPr>
+  </w:style>
+  <w:style w:type="character" w:customStyle="1" w:styleId="HTMLPreformattedChar">
+    <w:name w:val="HTML Preformatted Char"/>
+    <w:basedOn w:val="DefaultParagraphFont"/>
+    <w:link w:val="HTMLPreformatted"/>
+    <w:uiPriority w:val="99"/>
+    <w:rsid w:val="00787B1E"/>
+    <w:rPr>
+      <w:rFonts w:ascii="Courier New" w:eastAsia="Times New Roman" w:hAnsi="Courier New" w:cs="Courier New"/>
+      <w:sz w:val="20"/>
+      <w:szCs w:val="20"/>
+      <w:lang w:eastAsia="it-IT"/>
+    </w:rPr>
+  </w:style>
 </w:styles>
 </file>
 
@@ -7448,7 +10708,6 @@
   <w:style w:type="character" w:default="1" w:styleId="DefaultParagraphFont">
     <w:name w:val="Default Paragraph Font"/>
     <w:uiPriority w:val="1"/>
-    <w:semiHidden/>
     <w:unhideWhenUsed/>
   </w:style>
   <w:style w:type="table" w:default="1" w:styleId="TableNormal">
@@ -7963,6 +11222,54 @@
       <w:u w:val="single"/>
     </w:rPr>
   </w:style>
+  <w:style w:type="paragraph" w:styleId="HTMLPreformatted">
+    <w:name w:val="HTML Preformatted"/>
+    <w:basedOn w:val="Normal"/>
+    <w:link w:val="HTMLPreformattedChar"/>
+    <w:uiPriority w:val="99"/>
+    <w:unhideWhenUsed/>
+    <w:rsid w:val="00787B1E"/>
+    <w:pPr>
+      <w:tabs>
+        <w:tab w:val="left" w:pos="916"/>
+        <w:tab w:val="left" w:pos="1832"/>
+        <w:tab w:val="left" w:pos="2748"/>
+        <w:tab w:val="left" w:pos="3664"/>
+        <w:tab w:val="left" w:pos="4580"/>
+        <w:tab w:val="left" w:pos="5496"/>
+        <w:tab w:val="left" w:pos="6412"/>
+        <w:tab w:val="left" w:pos="7328"/>
+        <w:tab w:val="left" w:pos="8244"/>
+        <w:tab w:val="left" w:pos="9160"/>
+        <w:tab w:val="left" w:pos="10076"/>
+        <w:tab w:val="left" w:pos="10992"/>
+        <w:tab w:val="left" w:pos="11908"/>
+        <w:tab w:val="left" w:pos="12824"/>
+        <w:tab w:val="left" w:pos="13740"/>
+        <w:tab w:val="left" w:pos="14656"/>
+      </w:tabs>
+      <w:spacing w:after="0" w:line="240" w:lineRule="auto"/>
+    </w:pPr>
+    <w:rPr>
+      <w:rFonts w:ascii="Courier New" w:eastAsia="Times New Roman" w:hAnsi="Courier New" w:cs="Courier New"/>
+      <w:sz w:val="20"/>
+      <w:szCs w:val="20"/>
+      <w:lang w:eastAsia="it-IT"/>
+    </w:rPr>
+  </w:style>
+  <w:style w:type="character" w:customStyle="1" w:styleId="HTMLPreformattedChar">
+    <w:name w:val="HTML Preformatted Char"/>
+    <w:basedOn w:val="DefaultParagraphFont"/>
+    <w:link w:val="HTMLPreformatted"/>
+    <w:uiPriority w:val="99"/>
+    <w:rsid w:val="00787B1E"/>
+    <w:rPr>
+      <w:rFonts w:ascii="Courier New" w:eastAsia="Times New Roman" w:hAnsi="Courier New" w:cs="Courier New"/>
+      <w:sz w:val="20"/>
+      <w:szCs w:val="20"/>
+      <w:lang w:eastAsia="it-IT"/>
+    </w:rPr>
+  </w:style>
 </w:styles>
 </file>
 
@@ -8256,7 +11563,7 @@
 </file>
 
 <file path=customXml/itemProps1.xml><?xml version="1.0" encoding="utf-8"?>
-<ds:datastoreItem xmlns:ds="http://schemas.openxmlformats.org/officeDocument/2006/customXml" ds:itemID="{F8951D48-8691-44AA-B31A-F52B9AC36F7C}">
+<ds:datastoreItem xmlns:ds="http://schemas.openxmlformats.org/officeDocument/2006/customXml" ds:itemID="{FB00B790-912A-490A-9BBA-FB6CD3D82D41}">
   <ds:schemaRefs>
     <ds:schemaRef ds:uri="http://schemas.openxmlformats.org/officeDocument/2006/bibliography"/>
   </ds:schemaRefs>

</xml_diff>

<commit_message>
Class Diagram Riordinato + Rel
</commit_message>
<xml_diff>
--- a/RELAZIONE_APPSTAR.docx
+++ b/RELAZIONE_APPSTAR.docx
@@ -5418,6 +5418,11 @@
       </w:r>
     </w:p>
     <w:p>
+      <w:r>
+        <w:t>I class diagram allegati alla relazione sono stati sviluppati con il software gratuito StarUML e sono stati salvati tutti nel file ClassDiagram.mdj.</w:t>
+      </w:r>
+    </w:p>
+    <w:p>
       <w:pPr>
         <w:spacing w:after="0"/>
       </w:pPr>
@@ -5438,12 +5443,59 @@
         </w:rPr>
         <w:t>Requisito 1 e 2</w:t>
       </w:r>
-    </w:p>
-    <w:p>
-      <w:pPr>
-        <w:spacing w:after="0"/>
-      </w:pPr>
-      <w:r>
+      <w:r>
+        <w:rPr>
+          <w:color w:val="002060"/>
+        </w:rPr>
+        <w:t>[AGGIUNGERE LoginPopUp]</w:t>
+      </w:r>
+    </w:p>
+    <w:p>
+      <w:pPr>
+        <w:rPr>
+          <w:b/>
+        </w:rPr>
+      </w:pPr>
+      <w:r>
+        <w:rPr>
+          <w:b/>
+        </w:rPr>
+        <w:t>Descrizione Class Diagram</w:t>
+      </w:r>
+      <w:r>
+        <w:rPr>
+          <w:b/>
+        </w:rPr>
+        <w:t>:</w:t>
+      </w:r>
+    </w:p>
+    <w:p>
+      <w:r>
+        <w:t xml:space="preserve">Non appena viene eseguita l’applicazione viene istanziata la schermata del Login (LoginGUI). </w:t>
+      </w:r>
+      <w:r>
+        <w:t xml:space="preserve">Una volta inseiriti i dati,  Il Login Controller verifica che le credenziali inserite siano presenti </w:t>
+      </w:r>
+      <w:r>
+        <w:t>nella tabella utenti</w:t>
+      </w:r>
+      <w:r>
+        <w:t xml:space="preserve"> e viene istanziato il singleton UtenteConnesso. Il controllo del login viene effettuato dalla classe UtenteDAO che si connette al database e chiama il metodo controlloAccount(). Se le credenziali sono corrette viene istanziata l’HomeGUI dall’HomeController, altrimenti viene mostrato un popUp di errore.</w:t>
+      </w:r>
+      <w:bookmarkStart w:id="3" w:name="_GoBack"/>
+      <w:bookmarkEnd w:id="3"/>
+    </w:p>
+    <w:p>
+      <w:pPr>
+        <w:spacing w:after="0"/>
+        <w:rPr>
+          <w:b/>
+        </w:rPr>
+      </w:pPr>
+      <w:r>
+        <w:rPr>
+          <w:b/>
+        </w:rPr>
         <w:t>Test effettuati:</w:t>
       </w:r>
     </w:p>
@@ -5616,12 +5668,45 @@
     </w:p>
     <w:p>
       <w:pPr>
-        <w:spacing w:after="0"/>
-      </w:pPr>
-      <w:r>
+        <w:rPr>
+          <w:b/>
+        </w:rPr>
+      </w:pPr>
+      <w:r>
+        <w:rPr>
+          <w:b/>
+        </w:rPr>
+        <w:t>Descrizione Class Diagram</w:t>
+      </w:r>
+      <w:r>
+        <w:rPr>
+          <w:b/>
+        </w:rPr>
+        <w:t>:</w:t>
+      </w:r>
+    </w:p>
+    <w:p>
+      <w:pPr>
+        <w:spacing w:after="0"/>
+      </w:pPr>
+    </w:p>
+    <w:p>
+      <w:pPr>
+        <w:spacing w:after="0"/>
+        <w:rPr>
+          <w:b/>
+        </w:rPr>
+      </w:pPr>
+      <w:r>
+        <w:rPr>
+          <w:b/>
+        </w:rPr>
         <w:t>Test effettuati:</w:t>
       </w:r>
       <w:r>
+        <w:rPr>
+          <w:b/>
+        </w:rPr>
         <w:t xml:space="preserve"> </w:t>
       </w:r>
     </w:p>
@@ -5968,6 +6053,7 @@
           <w:u w:val="single"/>
           <w:lang w:eastAsia="en-US"/>
         </w:rPr>
+        <w:lastRenderedPageBreak/>
         <w:t>Valore atteso</w:t>
       </w:r>
       <w:r>
@@ -6066,49 +6152,38 @@
           <w:szCs w:val="22"/>
           <w:lang w:eastAsia="en-US"/>
         </w:rPr>
-        <w:t>: Ci aspettia</w:t>
-      </w:r>
-      <w:bookmarkStart w:id="3" w:name="_GoBack"/>
-      <w:bookmarkEnd w:id="3"/>
-      <w:r>
+        <w:t>: Ci aspettiamo che l’inserimento abbia successo e che inserisciNuoviDatiSatellite() restituisca true.</w:t>
+      </w:r>
+    </w:p>
+    <w:p>
+      <w:pPr>
+        <w:pStyle w:val="HTMLPreformatted"/>
+        <w:shd w:val="clear" w:color="auto" w:fill="FFFFFF"/>
+        <w:ind w:left="708"/>
         <w:rPr>
           <w:rFonts w:asciiTheme="minorHAnsi" w:eastAsiaTheme="minorHAnsi" w:hAnsiTheme="minorHAnsi" w:cstheme="minorBidi"/>
           <w:sz w:val="22"/>
           <w:szCs w:val="22"/>
           <w:lang w:eastAsia="en-US"/>
         </w:rPr>
-        <w:t>mo che l’inserimento abbia successo e che inserisciNuoviDatiSatellite() restituisca true.</w:t>
-      </w:r>
-    </w:p>
-    <w:p>
-      <w:pPr>
-        <w:pStyle w:val="HTMLPreformatted"/>
-        <w:shd w:val="clear" w:color="auto" w:fill="FFFFFF"/>
-        <w:ind w:left="708"/>
+      </w:pPr>
+      <w:r>
+        <w:rPr>
+          <w:rFonts w:asciiTheme="minorHAnsi" w:eastAsiaTheme="minorHAnsi" w:hAnsiTheme="minorHAnsi" w:cstheme="minorBidi"/>
+          <w:sz w:val="22"/>
+          <w:szCs w:val="22"/>
+          <w:u w:val="single"/>
+          <w:lang w:eastAsia="en-US"/>
+        </w:rPr>
+        <w:t>Valore ottenuto</w:t>
+      </w:r>
+      <w:r>
         <w:rPr>
           <w:rFonts w:asciiTheme="minorHAnsi" w:eastAsiaTheme="minorHAnsi" w:hAnsiTheme="minorHAnsi" w:cstheme="minorBidi"/>
           <w:sz w:val="22"/>
           <w:szCs w:val="22"/>
           <w:lang w:eastAsia="en-US"/>
         </w:rPr>
-      </w:pPr>
-      <w:r>
-        <w:rPr>
-          <w:rFonts w:asciiTheme="minorHAnsi" w:eastAsiaTheme="minorHAnsi" w:hAnsiTheme="minorHAnsi" w:cstheme="minorBidi"/>
-          <w:sz w:val="22"/>
-          <w:szCs w:val="22"/>
-          <w:u w:val="single"/>
-          <w:lang w:eastAsia="en-US"/>
-        </w:rPr>
-        <w:t>Valore ottenuto</w:t>
-      </w:r>
-      <w:r>
-        <w:rPr>
-          <w:rFonts w:asciiTheme="minorHAnsi" w:eastAsiaTheme="minorHAnsi" w:hAnsiTheme="minorHAnsi" w:cstheme="minorBidi"/>
-          <w:sz w:val="22"/>
-          <w:szCs w:val="22"/>
-          <w:lang w:eastAsia="en-US"/>
-        </w:rPr>
         <w:t>: true</w:t>
       </w:r>
     </w:p>
@@ -6117,13 +6192,7 @@
         <w:spacing w:after="0"/>
       </w:pPr>
       <w:r>
-        <w:t xml:space="preserve">Al termine della testSuite </w:t>
-      </w:r>
-      <w:r>
-        <w:t>(AfterClass)</w:t>
-      </w:r>
-      <w:r>
-        <w:t xml:space="preserve">, tutti i dati inseriti vengono subito eliminati, in modo da poter ripetere il test senza ottenere errori. </w:t>
+        <w:t xml:space="preserve">Al termine della testSuite (AfterClass), tutti i dati inseriti vengono subito eliminati, in modo da poter ripetere il test senza ottenere errori. </w:t>
       </w:r>
     </w:p>
     <w:p>
@@ -6137,18 +6206,39 @@
         <w:rPr>
           <w:color w:val="002060"/>
         </w:rPr>
-        <w:lastRenderedPageBreak/>
         <w:t>Requisito 4</w:t>
       </w:r>
     </w:p>
     <w:p>
-      <w:r>
-        <w:t>Poiché anche l’importazione è un operazione possibile solo agli amministratori, viene eliminato (BeforeClass) l’amministratore albertone e sono stati ripetuti i primi 2 test del requisito 3.</w:t>
-      </w:r>
-    </w:p>
-    <w:p>
-      <w:r>
+      <w:pPr>
+        <w:rPr>
+          <w:b/>
+        </w:rPr>
+      </w:pPr>
+      <w:r>
+        <w:rPr>
+          <w:b/>
+        </w:rPr>
+        <w:t>Descrizione Class Diagram:</w:t>
+      </w:r>
+    </w:p>
+    <w:p/>
+    <w:p>
+      <w:pPr>
+        <w:rPr>
+          <w:b/>
+        </w:rPr>
+      </w:pPr>
+      <w:r>
+        <w:rPr>
+          <w:b/>
+        </w:rPr>
         <w:t>Test effettuati:</w:t>
+      </w:r>
+    </w:p>
+    <w:p>
+      <w:r>
+        <w:t>Poiché anche l’importazione è un operazione possibile solo agli amministratori,prima di eseguire i seguenti test (BeforeClass)  viene eliminato l’amministratore albertone e vengono ripetuti i primi 2 test del requisito precedente.</w:t>
       </w:r>
     </w:p>
     <w:p>
@@ -6358,16 +6448,41 @@
       </w:r>
     </w:p>
     <w:p>
-      <w:r>
-        <w:t xml:space="preserve">L’applicazione permette di inserire il nome del filamento, o in alternativa l’idfil. Se si inseriscono entrambi, </w:t>
-      </w:r>
-      <w:r>
-        <w:t>se l’id è sbagliato ha precedenza il nome, mentre se il nome è inventato e l’id è giusto, viene calcolato il filamento con l’id specificato.</w:t>
-      </w:r>
-    </w:p>
-    <w:p>
-      <w:r>
+      <w:pPr>
+        <w:rPr>
+          <w:b/>
+        </w:rPr>
+      </w:pPr>
+      <w:r>
+        <w:rPr>
+          <w:b/>
+        </w:rPr>
+        <w:t>Descrizione Class Diagram</w:t>
+      </w:r>
+      <w:r>
+        <w:rPr>
+          <w:b/>
+        </w:rPr>
+        <w:t>:</w:t>
+      </w:r>
+    </w:p>
+    <w:p/>
+    <w:p>
+      <w:pPr>
+        <w:rPr>
+          <w:b/>
+        </w:rPr>
+      </w:pPr>
+      <w:r>
+        <w:rPr>
+          <w:b/>
+        </w:rPr>
         <w:t>Test effettuati:</w:t>
+      </w:r>
+    </w:p>
+    <w:p>
+      <w:r>
+        <w:t>L’applicazione permette di inserire il nome del filamento, o in alternativa l’idfil. Se si inseriscono entrambi, se l’id è sbagliato ha precedenza il nome, mentre se il nome è inventato e l’id è giusto, viene calcolato il filamento con l’id specificato.</w:t>
       </w:r>
     </w:p>
     <w:p>
@@ -6447,13 +6562,11 @@
         <w:rPr>
           <w:u w:val="single"/>
         </w:rPr>
+        <w:lastRenderedPageBreak/>
         <w:t>Valore atteso</w:t>
       </w:r>
       <w:r>
-        <w:t xml:space="preserve">: Attendiamo un valore nullo in quanto il filamento è </w:t>
-      </w:r>
-      <w:r>
-        <w:t>inesistente. In questo caso la funzione calcolaCentroide() ritorna “NON TROVATO”</w:t>
+        <w:t>: Attendiamo un valore nullo in quanto il filamento è inesistente. In questo caso la funzione calcolaCentroide() ritorna “NON TROVATO”</w:t>
       </w:r>
     </w:p>
     <w:p>
@@ -6519,25 +6632,7 @@
         <w:t>Valore atteso</w:t>
       </w:r>
       <w:r>
-        <w:t xml:space="preserve">: Attendiamo un valore </w:t>
-      </w:r>
-      <w:r>
-        <w:t xml:space="preserve">non </w:t>
-      </w:r>
-      <w:r>
-        <w:t>nullo in quanto i</w:t>
-      </w:r>
-      <w:r>
-        <w:t xml:space="preserve">l filamento </w:t>
-      </w:r>
-      <w:r>
-        <w:t>esiste</w:t>
-      </w:r>
-      <w:r>
-        <w:t xml:space="preserve"> nel database</w:t>
-      </w:r>
-      <w:r>
-        <w:t xml:space="preserve">. </w:t>
+        <w:t xml:space="preserve">: Attendiamo un valore non nullo in quanto il filamento esiste nel database. </w:t>
       </w:r>
     </w:p>
     <w:p>
@@ -6553,10 +6648,7 @@
         <w:t>Valore ottenuto</w:t>
       </w:r>
       <w:r>
-        <w:t xml:space="preserve">: </w:t>
-      </w:r>
-      <w:r>
-        <w:t>Not Null</w:t>
+        <w:t>: Not Null</w:t>
       </w:r>
     </w:p>
     <w:p>
@@ -6568,10 +6660,7 @@
         </w:numPr>
       </w:pPr>
       <w:r>
-        <w:t xml:space="preserve">Calcolo dell’estensione </w:t>
-      </w:r>
-      <w:r>
-        <w:t>fallimentare</w:t>
+        <w:t>Calcolo dell’estensione fallimentare</w:t>
       </w:r>
       <w:r>
         <w:t xml:space="preserve"> di un filamento dal nome inesistente (filamentoACaso)</w:t>
@@ -6624,13 +6713,7 @@
         </w:numPr>
       </w:pPr>
       <w:r>
-        <w:t xml:space="preserve">Calcolo </w:t>
-      </w:r>
-      <w:r>
-        <w:t>del numero di segmenti</w:t>
-      </w:r>
-      <w:r>
-        <w:t xml:space="preserve"> </w:t>
+        <w:t xml:space="preserve">Calcolo del numero di segmenti </w:t>
       </w:r>
       <w:r>
         <w:t>del filamento 409. Il numero di segmenti viene calcolato in fase di importazione, quindi si tratta solamente di interrogare la tabella dato l’id e il satellite.</w:t>
@@ -6649,10 +6732,7 @@
         <w:t>Valore atteso</w:t>
       </w:r>
       <w:r>
-        <w:t xml:space="preserve">: </w:t>
-      </w:r>
-      <w:r>
-        <w:t>Ci aspettiamo il numero di segmenti del filamento 409, che è esattamente 21</w:t>
+        <w:t>: Ci aspettiamo il numero di segmenti del filamento 409, che è esattamente 21</w:t>
       </w:r>
     </w:p>
     <w:p>
@@ -6668,10 +6748,7 @@
         <w:t>Valore ottenuto</w:t>
       </w:r>
       <w:r>
-        <w:t xml:space="preserve">: </w:t>
-      </w:r>
-      <w:r>
-        <w:t xml:space="preserve"> 21</w:t>
+        <w:t>:  21</w:t>
       </w:r>
     </w:p>
     <w:p>
@@ -6683,10 +6760,7 @@
         </w:numPr>
       </w:pPr>
       <w:r>
-        <w:t>Calcolo del numero di segmenti</w:t>
-      </w:r>
-      <w:r>
-        <w:t xml:space="preserve"> fallimentare</w:t>
+        <w:t>Calcolo del numero di segmenti fallimentare</w:t>
       </w:r>
       <w:r>
         <w:t xml:space="preserve"> (filamento 0 di Herschel)</w:t>
@@ -6705,16 +6779,7 @@
         <w:t>Valore atteso</w:t>
       </w:r>
       <w:r>
-        <w:t>: Attendiamo un valore nullo in quanto il filamento è inesistente. In questo caso la funzione calcola</w:t>
-      </w:r>
-      <w:r>
-        <w:t>NumSeg</w:t>
-      </w:r>
-      <w:r>
-        <w:t xml:space="preserve">() ritorna </w:t>
-      </w:r>
-      <w:r>
-        <w:t xml:space="preserve"> -1</w:t>
+        <w:t>: Attendiamo un valore nullo in quanto il filamento è inesistente. In questo caso la funzione calcolaNumSeg() ritorna  -1</w:t>
       </w:r>
     </w:p>
     <w:p>
@@ -6730,10 +6795,7 @@
         <w:t>Valore ottenuto</w:t>
       </w:r>
       <w:r>
-        <w:t xml:space="preserve">: </w:t>
-      </w:r>
-      <w:r>
-        <w:t>-1</w:t>
+        <w:t>: -1</w:t>
       </w:r>
     </w:p>
     <w:p>
@@ -6757,31 +6819,38 @@
       </w:r>
     </w:p>
     <w:p>
-      <w:r>
-        <w:t>Da notare che</w:t>
-      </w:r>
-      <w:r>
-        <w:t>, per riutilizzare il codice, nei</w:t>
-      </w:r>
-      <w:r>
-        <w:t xml:space="preserve"> test </w:t>
-      </w:r>
-      <w:r>
-        <w:t xml:space="preserve">seguenti </w:t>
-      </w:r>
-      <w:r>
-        <w:t>sono stati usati valori nulli per i parametri riguardanti le tableView, in quanto i</w:t>
-      </w:r>
-      <w:r>
-        <w:t>n</w:t>
-      </w:r>
-      <w:r>
-        <w:t xml:space="preserve"> fase di test non sono necessarie. </w:t>
-      </w:r>
-    </w:p>
-    <w:p>
-      <w:r>
+      <w:pPr>
+        <w:rPr>
+          <w:b/>
+        </w:rPr>
+      </w:pPr>
+      <w:r>
+        <w:rPr>
+          <w:b/>
+        </w:rPr>
+        <w:t>Descrizione Class Diagram</w:t>
+      </w:r>
+      <w:r>
+        <w:rPr>
+          <w:b/>
+        </w:rPr>
+        <w:t>:</w:t>
+      </w:r>
+    </w:p>
+    <w:p>
+      <w:r>
+        <w:rPr>
+          <w:b/>
+        </w:rPr>
         <w:t>Test effettuati:</w:t>
+      </w:r>
+      <w:r>
+        <w:t xml:space="preserve"> </w:t>
+      </w:r>
+    </w:p>
+    <w:p>
+      <w:r>
+        <w:t xml:space="preserve">Da notare che, per riutilizzare il codice, nei test seguenti sono stati usati valori nulli per i parametri riguardanti le tableView, in quanto in fase di test non sono necessarie. </w:t>
       </w:r>
     </w:p>
     <w:p>
@@ -6858,16 +6927,7 @@
         <w:t>Valore atteso</w:t>
       </w:r>
       <w:r>
-        <w:t xml:space="preserve">: Ci aspettiamo un numero di filamenti trovati </w:t>
-      </w:r>
-      <w:r>
-        <w:t>pari a</w:t>
-      </w:r>
-      <w:r>
-        <w:t xml:space="preserve"> 0</w:t>
-      </w:r>
-      <w:r>
-        <w:t xml:space="preserve"> cercaFilamenti() ha come valore di ritorno il numero di segmenti.</w:t>
+        <w:t>: Ci aspettiamo un numero di filamenti trovati pari a 0 cercaFilamenti() ha come valore di ritorno il numero di segmenti.</w:t>
       </w:r>
     </w:p>
     <w:p>
@@ -6882,13 +6942,7 @@
         <w:t>Valore ottenuto</w:t>
       </w:r>
       <w:r>
-        <w:t xml:space="preserve">: </w:t>
-      </w:r>
-      <w:r>
-        <w:t xml:space="preserve"> </w:t>
-      </w:r>
-      <w:r>
-        <w:t>0</w:t>
+        <w:t>:  0</w:t>
       </w:r>
     </w:p>
     <w:p>
@@ -6901,10 +6955,7 @@
         <w:spacing w:after="0"/>
       </w:pPr>
       <w:r>
-        <w:t xml:space="preserve">Ricerca di filamenti data una </w:t>
-      </w:r>
-      <w:r>
-        <w:t>ellitticità compresa tra 1.0 e 11.5, che sono valori fuori range.</w:t>
+        <w:t>Ricerca di filamenti data una ellitticità compresa tra 1.0 e 11.5, che sono valori fuori range.</w:t>
       </w:r>
     </w:p>
     <w:p>
@@ -6919,10 +6970,7 @@
         <w:t>Valore atteso</w:t>
       </w:r>
       <w:r>
-        <w:t>: Ci aspettiamo un numero di filamenti trovati pari a 0</w:t>
-      </w:r>
-      <w:r>
-        <w:t>.</w:t>
+        <w:t>: Ci aspettiamo un numero di filamenti trovati pari a 0.</w:t>
       </w:r>
     </w:p>
     <w:p>
@@ -6956,9 +7004,34 @@
     </w:p>
     <w:p>
       <w:pPr>
-        <w:spacing w:after="0"/>
-      </w:pPr>
-      <w:r>
+        <w:rPr>
+          <w:b/>
+        </w:rPr>
+      </w:pPr>
+      <w:r>
+        <w:rPr>
+          <w:b/>
+        </w:rPr>
+        <w:t>Descrizione Class Diagram</w:t>
+      </w:r>
+      <w:r>
+        <w:rPr>
+          <w:b/>
+        </w:rPr>
+        <w:t>:</w:t>
+      </w:r>
+    </w:p>
+    <w:p>
+      <w:pPr>
+        <w:spacing w:after="0"/>
+        <w:rPr>
+          <w:b/>
+        </w:rPr>
+      </w:pPr>
+      <w:r>
+        <w:rPr>
+          <w:b/>
+        </w:rPr>
         <w:t>Test effettuati:</w:t>
       </w:r>
     </w:p>
@@ -7032,6 +7105,7 @@
         <w:ind w:left="360"/>
       </w:pPr>
       <w:r>
+        <w:lastRenderedPageBreak/>
         <w:t>Valore atteso: Il range è accettato dal programma quindi ci aspettiamo che cercaFIlamentiSeg ritorni un numero diverso da 0.</w:t>
       </w:r>
     </w:p>
@@ -7066,7 +7140,35 @@
       </w:r>
     </w:p>
     <w:p>
-      <w:r>
+      <w:pPr>
+        <w:rPr>
+          <w:b/>
+        </w:rPr>
+      </w:pPr>
+      <w:r>
+        <w:rPr>
+          <w:b/>
+        </w:rPr>
+        <w:t>Descrizione Class Diagram</w:t>
+      </w:r>
+      <w:r>
+        <w:rPr>
+          <w:b/>
+        </w:rPr>
+        <w:t>:</w:t>
+      </w:r>
+    </w:p>
+    <w:p/>
+    <w:p>
+      <w:pPr>
+        <w:rPr>
+          <w:b/>
+        </w:rPr>
+      </w:pPr>
+      <w:r>
+        <w:rPr>
+          <w:b/>
+        </w:rPr>
         <w:t>Test effettuati:</w:t>
       </w:r>
     </w:p>
@@ -7097,13 +7199,7 @@
         <w:rPr>
           <w:u w:val="single"/>
         </w:rPr>
-        <w:t xml:space="preserve">: </w:t>
-      </w:r>
-      <w:r>
-        <w:rPr>
-          <w:u w:val="single"/>
-        </w:rPr>
-        <w:t xml:space="preserve"> Q</w:t>
+        <w:t>:  Q</w:t>
       </w:r>
       <w:r>
         <w:t>uesto quadrato contiene all’interno dei filamenti, inoltre cercaFilamentiInRegione() restituisce 1 se ha successo, 0 se fallisce. Ci attendiamo il valore 1.</w:t>
@@ -7122,10 +7218,7 @@
         <w:t>Valore ottenuto</w:t>
       </w:r>
       <w:r>
-        <w:t xml:space="preserve">:  </w:t>
-      </w:r>
-      <w:r>
-        <w:t>1</w:t>
+        <w:t>:  1</w:t>
       </w:r>
     </w:p>
     <w:p>
@@ -7178,10 +7271,7 @@
         <w:t>Valore ottenuto</w:t>
       </w:r>
       <w:r>
-        <w:t xml:space="preserve">:  </w:t>
-      </w:r>
-      <w:r>
-        <w:t>0</w:t>
+        <w:t>:  0</w:t>
       </w:r>
     </w:p>
     <w:p>
@@ -7194,10 +7284,7 @@
         <w:spacing w:after="0"/>
       </w:pPr>
       <w:r>
-        <w:t>Ricerca di filam</w:t>
-      </w:r>
-      <w:r>
-        <w:t>enti in un cerchio</w:t>
+        <w:t>Ricerca di filamenti in un cerchio</w:t>
       </w:r>
       <w:r>
         <w:t xml:space="preserve"> di raggio 50.0 e centro in (0,0)</w:t>
@@ -7215,13 +7302,7 @@
         <w:t>Valore atteso:  Q</w:t>
       </w:r>
       <w:r>
-        <w:t xml:space="preserve">uesto </w:t>
-      </w:r>
-      <w:r>
-        <w:t>cerchio</w:t>
-      </w:r>
-      <w:r>
-        <w:t xml:space="preserve"> contiene all’interno dei filamenti, inoltre cercaFilamentiInRegione() restituisce 1 se ha successo, 0 se fallisce. Ci attendiamo il valore 1.</w:t>
+        <w:t>uesto cerchio contiene all’interno dei filamenti, inoltre cercaFilamentiInRegione() restituisce 1 se ha successo, 0 se fallisce. Ci attendiamo il valore 1.</w:t>
       </w:r>
     </w:p>
     <w:p>
@@ -7248,13 +7329,7 @@
         </w:numPr>
       </w:pPr>
       <w:r>
-        <w:t xml:space="preserve">Ricerca di filamenti in un </w:t>
-      </w:r>
-      <w:r>
-        <w:t>cerchio</w:t>
-      </w:r>
-      <w:r>
-        <w:t xml:space="preserve"> fallimentare</w:t>
+        <w:t>Ricerca di filamenti in un cerchio fallimentare</w:t>
       </w:r>
     </w:p>
     <w:p>
@@ -7263,13 +7338,7 @@
         <w:ind w:left="360"/>
       </w:pPr>
       <w:r>
-        <w:t xml:space="preserve">Ricerca di filamenti in un </w:t>
-      </w:r>
-      <w:r>
-        <w:t>cerchio</w:t>
-      </w:r>
-      <w:r>
-        <w:t xml:space="preserve"> con raggio negativo</w:t>
+        <w:t>Ricerca di filamenti in un cerchio con raggio negativo</w:t>
       </w:r>
     </w:p>
     <w:p>
@@ -7321,33 +7390,45 @@
         <w:rPr>
           <w:color w:val="002060"/>
         </w:rPr>
-        <w:lastRenderedPageBreak/>
         <w:t>Requisito 9</w:t>
       </w:r>
     </w:p>
     <w:p>
-      <w:r>
-        <w:t xml:space="preserve">Da notare che non sono state </w:t>
-      </w:r>
-      <w:r>
-        <w:t>contate</w:t>
-      </w:r>
-      <w:r>
-        <w:t xml:space="preserve"> tutte le stelle ma solo quelle con idstar dispari e non divisibile per 3, per rendere piu’ rapida la ricerca.</w:t>
-      </w:r>
-      <w:r>
-        <w:t xml:space="preserve"> Inoltre poiché ogni nuovo filamento di cui vogliamo sapere le stelle interne viene aggiunto alla tabella temporanea stelle_in_filamenti_tmp</w:t>
-      </w:r>
-      <w:r>
-        <w:t xml:space="preserve"> insieme al le sue stelle</w:t>
-      </w:r>
-      <w:r>
-        <w:t>,  usando questo accorgimento limitiamo anche lo spazio utilizzato.</w:t>
-      </w:r>
-    </w:p>
-    <w:p>
-      <w:r>
+      <w:pPr>
+        <w:rPr>
+          <w:b/>
+        </w:rPr>
+      </w:pPr>
+      <w:r>
+        <w:rPr>
+          <w:b/>
+        </w:rPr>
+        <w:t>Descrizione Class Diagram</w:t>
+      </w:r>
+      <w:r>
+        <w:rPr>
+          <w:b/>
+        </w:rPr>
+        <w:t>:</w:t>
+      </w:r>
+    </w:p>
+    <w:p/>
+    <w:p>
+      <w:pPr>
+        <w:rPr>
+          <w:b/>
+        </w:rPr>
+      </w:pPr>
+      <w:r>
+        <w:rPr>
+          <w:b/>
+        </w:rPr>
         <w:t>Test effettuati:</w:t>
+      </w:r>
+    </w:p>
+    <w:p>
+      <w:r>
+        <w:t>Da notare che non sono state contate tutte le stelle ma solo quelle con idstar dispari e non divisibile per 3, per rendere piu’ rapida la ricerca. Inoltre poiché ogni nuovo filamento di cui vogliamo sapere le stelle interne viene aggiunto alla tabella temporanea stelle_in_filamenti_tmp insieme al le sue stelle,  usando questo accorgimento limitiamo anche lo spazio utilizzato.</w:t>
       </w:r>
     </w:p>
     <w:p>
@@ -7377,13 +7458,7 @@
         <w:t>Valore atteso</w:t>
       </w:r>
       <w:r>
-        <w:t xml:space="preserve">: </w:t>
-      </w:r>
-      <w:r>
-        <w:t xml:space="preserve"> </w:t>
-      </w:r>
-      <w:r>
-        <w:t>Sappiamo che il filamento 409 di Herscel contiene al suo interno 5349 stelle.</w:t>
+        <w:t>:  Sappiamo che il filamento 409 di Herscel contiene al suo interno 5349 stelle.</w:t>
       </w:r>
     </w:p>
     <w:p>
@@ -7399,10 +7474,7 @@
         <w:t>Valore ottenuto</w:t>
       </w:r>
       <w:r>
-        <w:t xml:space="preserve">:  </w:t>
-      </w:r>
-      <w:r>
-        <w:t>5349</w:t>
+        <w:t>:  5349</w:t>
       </w:r>
     </w:p>
     <w:p>
@@ -7457,10 +7529,7 @@
         <w:t>Valore ottenuto</w:t>
       </w:r>
       <w:r>
-        <w:t xml:space="preserve">:  </w:t>
-      </w:r>
-      <w:r>
-        <w:t>4378</w:t>
+        <w:t>:  4378</w:t>
       </w:r>
     </w:p>
     <w:p>
@@ -7495,10 +7564,7 @@
         <w:t>n</w:t>
       </w:r>
       <w:r>
-        <w:t>on esist</w:t>
-      </w:r>
-      <w:r>
-        <w:t>e perciò non dovrebbero essere state trovate stelle</w:t>
+        <w:t>on esiste perciò non dovrebbero essere state trovate stelle</w:t>
       </w:r>
       <w:r>
         <w:t>.</w:t>
@@ -7531,11 +7597,40 @@
         <w:rPr>
           <w:color w:val="002060"/>
         </w:rPr>
+        <w:lastRenderedPageBreak/>
         <w:t>Requisito 10</w:t>
       </w:r>
     </w:p>
     <w:p>
-      <w:r>
+      <w:pPr>
+        <w:rPr>
+          <w:b/>
+        </w:rPr>
+      </w:pPr>
+      <w:r>
+        <w:rPr>
+          <w:b/>
+        </w:rPr>
+        <w:t>Descrizione Class Diagram</w:t>
+      </w:r>
+      <w:r>
+        <w:rPr>
+          <w:b/>
+        </w:rPr>
+        <w:t>:</w:t>
+      </w:r>
+    </w:p>
+    <w:p/>
+    <w:p>
+      <w:pPr>
+        <w:rPr>
+          <w:b/>
+        </w:rPr>
+      </w:pPr>
+      <w:r>
+        <w:rPr>
+          <w:b/>
+        </w:rPr>
         <w:t>Test effettuati:</w:t>
       </w:r>
     </w:p>
@@ -7564,19 +7659,7 @@
         <w:t xml:space="preserve">Valore atteso: </w:t>
       </w:r>
       <w:r>
-        <w:t xml:space="preserve">In questo rettangolo </w:t>
-      </w:r>
-      <w:r>
-        <w:t xml:space="preserve"> sono presenti stelle, perciò ci aspettiamo che la somma dei tipi delle stelle sia </w:t>
-      </w:r>
-      <w:r>
-        <w:t xml:space="preserve">pari </w:t>
-      </w:r>
-      <w:r>
-        <w:t xml:space="preserve">a </w:t>
-      </w:r>
-      <w:r>
-        <w:t>702</w:t>
+        <w:t>In questo rettangolo  sono presenti stelle, perciò ci aspettiamo che la somma dei tipi delle stelle sia pari a 702</w:t>
       </w:r>
     </w:p>
     <w:p>
@@ -7591,10 +7674,7 @@
         <w:t>Valore ottenuto</w:t>
       </w:r>
       <w:r>
-        <w:t xml:space="preserve">:  </w:t>
-      </w:r>
-      <w:r>
-        <w:t>702</w:t>
+        <w:t>:  702</w:t>
       </w:r>
     </w:p>
     <w:p>
@@ -7607,10 +7687,7 @@
         <w:ind w:left="360"/>
       </w:pPr>
       <w:r>
-        <w:t xml:space="preserve">Ricerca fallimentare nel rettangolo di base 4 e altezza 12, </w:t>
-      </w:r>
-      <w:r>
-        <w:t>, centrato in (0,0)</w:t>
+        <w:t>Ricerca fallimentare nel rettangolo di base 4 e altezza 12, , centrato in (0,0)</w:t>
       </w:r>
     </w:p>
     <w:p>
@@ -7666,10 +7743,36 @@
     </w:p>
     <w:p>
       <w:pPr>
-        <w:spacing w:after="0"/>
-      </w:pPr>
-      <w:r>
-        <w:t>Test effettuato: Controlliamo che per il segmento 257 del filamento 409 di Herschel vengano calcolate distanze esatte. Non è possibile scegliere un segmento non appartenente al filamento specificato, perché nell’applicazione vengono automaticamente elencati i segmenti del filamento in una choiche box.</w:t>
+        <w:rPr>
+          <w:b/>
+        </w:rPr>
+      </w:pPr>
+      <w:r>
+        <w:rPr>
+          <w:b/>
+        </w:rPr>
+        <w:t>Descrizione Class Diagram</w:t>
+      </w:r>
+      <w:r>
+        <w:rPr>
+          <w:b/>
+        </w:rPr>
+        <w:t>:</w:t>
+      </w:r>
+    </w:p>
+    <w:p/>
+    <w:p>
+      <w:pPr>
+        <w:spacing w:after="0"/>
+      </w:pPr>
+      <w:r>
+        <w:rPr>
+          <w:b/>
+        </w:rPr>
+        <w:t>Test effettuato</w:t>
+      </w:r>
+      <w:r>
+        <w:t>: Controlliamo che per il segmento 257 del filamento 409 di Herschel vengano calcolate distanze esatte. Non è possibile scegliere un segmento non appartenente al filamento specificato, perché nell’applicazione vengono automaticamente elencati i segmenti del filamento in una choiche box.</w:t>
       </w:r>
     </w:p>
     <w:p>
@@ -7700,7 +7803,7 @@
           <w:szCs w:val="22"/>
           <w:lang w:eastAsia="en-US"/>
         </w:rPr>
-        <w:t xml:space="preserve">: primo punto dista: </w:t>
+        <w:t>: primo punto dista: 0.01469, ultimo punto dista: 0.01472</w:t>
       </w:r>
       <w:r>
         <w:rPr>
@@ -7709,57 +7812,30 @@
           <w:szCs w:val="22"/>
           <w:lang w:eastAsia="en-US"/>
         </w:rPr>
+        <w:t xml:space="preserve"> Entrambi con un errore di 0.00002.</w:t>
+      </w:r>
+    </w:p>
+    <w:p>
+      <w:pPr>
+        <w:rPr>
+          <w:u w:val="single"/>
+        </w:rPr>
+      </w:pPr>
+      <w:r>
+        <w:rPr>
+          <w:u w:val="single"/>
+        </w:rPr>
+        <w:t xml:space="preserve">Valori ottenuti:  </w:t>
+      </w:r>
+      <w:r>
         <w:t>0.01469</w:t>
       </w:r>
       <w:r>
-        <w:rPr>
-          <w:rFonts w:asciiTheme="minorHAnsi" w:eastAsiaTheme="minorHAnsi" w:hAnsiTheme="minorHAnsi" w:cstheme="minorBidi"/>
-          <w:sz w:val="22"/>
-          <w:szCs w:val="22"/>
-          <w:lang w:eastAsia="en-US"/>
-        </w:rPr>
-        <w:t xml:space="preserve">, ultimo punto dista: </w:t>
-      </w:r>
-      <w:r>
-        <w:rPr>
-          <w:rFonts w:asciiTheme="minorHAnsi" w:eastAsiaTheme="minorHAnsi" w:hAnsiTheme="minorHAnsi" w:cstheme="minorBidi"/>
-          <w:sz w:val="22"/>
-          <w:szCs w:val="22"/>
-          <w:lang w:eastAsia="en-US"/>
-        </w:rPr>
+        <w:t xml:space="preserve">, </w:t>
+      </w:r>
+      <w:r>
         <w:t>0.01472</w:t>
       </w:r>
-      <w:r>
-        <w:rPr>
-          <w:rFonts w:asciiTheme="minorHAnsi" w:eastAsiaTheme="minorHAnsi" w:hAnsiTheme="minorHAnsi" w:cstheme="minorBidi"/>
-          <w:sz w:val="22"/>
-          <w:szCs w:val="22"/>
-          <w:lang w:eastAsia="en-US"/>
-        </w:rPr>
-        <w:t xml:space="preserve"> Entrambi con un errore di 0.00002.</w:t>
-      </w:r>
-    </w:p>
-    <w:p>
-      <w:pPr>
-        <w:rPr>
-          <w:u w:val="single"/>
-        </w:rPr>
-      </w:pPr>
-      <w:r>
-        <w:rPr>
-          <w:u w:val="single"/>
-        </w:rPr>
-        <w:t xml:space="preserve">Valori ottenuti:  </w:t>
-      </w:r>
-      <w:r>
-        <w:t>0.01469</w:t>
-      </w:r>
-      <w:r>
-        <w:t xml:space="preserve">, </w:t>
-      </w:r>
-      <w:r>
-        <w:t>0.01472</w:t>
-      </w:r>
     </w:p>
     <w:p>
       <w:pPr>
@@ -7783,9 +7859,35 @@
     </w:p>
     <w:p>
       <w:pPr>
-        <w:spacing w:after="0"/>
-      </w:pPr>
-      <w:r>
+        <w:rPr>
+          <w:b/>
+        </w:rPr>
+      </w:pPr>
+      <w:r>
+        <w:rPr>
+          <w:b/>
+        </w:rPr>
+        <w:t>Descrizione Class Diagram</w:t>
+      </w:r>
+      <w:r>
+        <w:rPr>
+          <w:b/>
+        </w:rPr>
+        <w:t>:</w:t>
+      </w:r>
+    </w:p>
+    <w:p/>
+    <w:p>
+      <w:pPr>
+        <w:spacing w:after="0"/>
+        <w:rPr>
+          <w:b/>
+        </w:rPr>
+      </w:pPr>
+      <w:r>
+        <w:rPr>
+          <w:b/>
+        </w:rPr>
         <w:t>Test effettuati:</w:t>
       </w:r>
     </w:p>
@@ -7815,10 +7917,7 @@
         <w:t>Valore Attesi</w:t>
       </w:r>
       <w:r>
-        <w:t xml:space="preserve">:  </w:t>
-      </w:r>
-      <w:r>
-        <w:t>calcolaDistStellaSpina</w:t>
+        <w:t>:  calcolaDistStellaSpina</w:t>
       </w:r>
       <w:r>
         <w:t>() ritorna un valore boolean vero se i calcoli hanno successo, falso se falliscono. il filamento esiste quindi ci aspettiamo true.</w:t>
@@ -7856,10 +7955,7 @@
         </w:numPr>
       </w:pPr>
       <w:r>
-        <w:t xml:space="preserve">Calcolo fallito </w:t>
-      </w:r>
-      <w:r>
-        <w:t>delle distanze delle stelle interne a un filamento rispetto alla spina dorsale.</w:t>
+        <w:t>Calcolo fallito delle distanze delle stelle interne a un filamento rispetto alla spina dorsale.</w:t>
       </w:r>
       <w:r>
         <w:t xml:space="preserve"> Cerchiamo le distanze delle stelle interne al filamento 0, inesistente.</w:t>
@@ -9771,6 +9867,7 @@
   <w:style w:type="character" w:default="1" w:styleId="DefaultParagraphFont">
     <w:name w:val="Default Paragraph Font"/>
     <w:uiPriority w:val="1"/>
+    <w:semiHidden/>
     <w:unhideWhenUsed/>
   </w:style>
   <w:style w:type="table" w:default="1" w:styleId="TableNormal">
@@ -10708,6 +10805,7 @@
   <w:style w:type="character" w:default="1" w:styleId="DefaultParagraphFont">
     <w:name w:val="Default Paragraph Font"/>
     <w:uiPriority w:val="1"/>
+    <w:semiHidden/>
     <w:unhideWhenUsed/>
   </w:style>
   <w:style w:type="table" w:default="1" w:styleId="TableNormal">
@@ -11563,7 +11661,7 @@
 </file>
 
 <file path=customXml/itemProps1.xml><?xml version="1.0" encoding="utf-8"?>
-<ds:datastoreItem xmlns:ds="http://schemas.openxmlformats.org/officeDocument/2006/customXml" ds:itemID="{FB00B790-912A-490A-9BBA-FB6CD3D82D41}">
+<ds:datastoreItem xmlns:ds="http://schemas.openxmlformats.org/officeDocument/2006/customXml" ds:itemID="{1FEDA37B-A6DC-4268-A8C1-54B1D4270FDC}">
   <ds:schemaRefs>
     <ds:schemaRef ds:uri="http://schemas.openxmlformats.org/officeDocument/2006/bibliography"/>
   </ds:schemaRefs>

</xml_diff>